<commit_message>
FInished experiments for switch with input queueing (two more types to go).
</commit_message>
<xml_diff>
--- a/sprawozdanie.docx
+++ b/sprawozdanie.docx
@@ -419,6 +419,1099 @@
         <w:t>.2017 r.</w:t>
       </w:r>
     </w:p>
+    <w:sdt>
+      <w:sdtPr>
+        <w:id w:val="14751094"/>
+        <w:docPartObj>
+          <w:docPartGallery w:val="Table of Contents"/>
+          <w:docPartUnique/>
+        </w:docPartObj>
+      </w:sdtPr>
+      <w:sdtEndPr>
+        <w:rPr>
+          <w:rFonts w:asciiTheme="minorHAnsi" w:eastAsiaTheme="minorHAnsi" w:hAnsiTheme="minorHAnsi" w:cstheme="minorBidi"/>
+          <w:b w:val="0"/>
+          <w:bCs w:val="0"/>
+          <w:color w:val="auto"/>
+          <w:sz w:val="22"/>
+          <w:szCs w:val="22"/>
+        </w:rPr>
+      </w:sdtEndPr>
+      <w:sdtContent>
+        <w:p>
+          <w:pPr>
+            <w:pStyle w:val="Nagwekspisutreci"/>
+          </w:pPr>
+          <w:r>
+            <w:t>Spis treści</w:t>
+          </w:r>
+        </w:p>
+        <w:p>
+          <w:pPr>
+            <w:pStyle w:val="Spistreci1"/>
+            <w:tabs>
+              <w:tab w:val="right" w:leader="dot" w:pos="9062"/>
+            </w:tabs>
+            <w:rPr>
+              <w:rFonts w:eastAsiaTheme="minorEastAsia"/>
+              <w:noProof/>
+              <w:lang w:eastAsia="pl-PL"/>
+            </w:rPr>
+          </w:pPr>
+          <w:r>
+            <w:fldChar w:fldCharType="begin"/>
+          </w:r>
+          <w:r>
+            <w:instrText xml:space="preserve"> TOC \o "1-4" \h \z \u </w:instrText>
+          </w:r>
+          <w:r>
+            <w:fldChar w:fldCharType="separate"/>
+          </w:r>
+          <w:hyperlink w:anchor="_Toc485298682" w:history="1">
+            <w:r>
+              <w:rPr>
+                <w:rStyle w:val="Hipercze"/>
+                <w:noProof/>
+              </w:rPr>
+              <w:t>Architektury przełączników sieciowych</w:t>
+            </w:r>
+            <w:r>
+              <w:rPr>
+                <w:noProof/>
+                <w:webHidden/>
+              </w:rPr>
+              <w:tab/>
+            </w:r>
+            <w:r>
+              <w:rPr>
+                <w:noProof/>
+                <w:webHidden/>
+              </w:rPr>
+              <w:fldChar w:fldCharType="begin"/>
+            </w:r>
+            <w:r>
+              <w:rPr>
+                <w:noProof/>
+                <w:webHidden/>
+              </w:rPr>
+              <w:instrText xml:space="preserve"> PAGEREF _Toc485298682 \h </w:instrText>
+            </w:r>
+            <w:r>
+              <w:rPr>
+                <w:noProof/>
+                <w:webHidden/>
+              </w:rPr>
+            </w:r>
+            <w:r>
+              <w:rPr>
+                <w:noProof/>
+                <w:webHidden/>
+              </w:rPr>
+              <w:fldChar w:fldCharType="separate"/>
+            </w:r>
+            <w:r>
+              <w:rPr>
+                <w:noProof/>
+                <w:webHidden/>
+              </w:rPr>
+              <w:t>3</w:t>
+            </w:r>
+            <w:r>
+              <w:rPr>
+                <w:noProof/>
+                <w:webHidden/>
+              </w:rPr>
+              <w:fldChar w:fldCharType="end"/>
+            </w:r>
+          </w:hyperlink>
+        </w:p>
+        <w:p>
+          <w:pPr>
+            <w:pStyle w:val="Spistreci1"/>
+            <w:tabs>
+              <w:tab w:val="right" w:leader="dot" w:pos="9062"/>
+            </w:tabs>
+            <w:rPr>
+              <w:rFonts w:eastAsiaTheme="minorEastAsia"/>
+              <w:noProof/>
+              <w:lang w:eastAsia="pl-PL"/>
+            </w:rPr>
+          </w:pPr>
+          <w:hyperlink w:anchor="_Toc485298683" w:history="1">
+            <w:r>
+              <w:rPr>
+                <w:rStyle w:val="Hipercze"/>
+                <w:noProof/>
+              </w:rPr>
+              <w:t>Cel projektu</w:t>
+            </w:r>
+            <w:r>
+              <w:rPr>
+                <w:noProof/>
+                <w:webHidden/>
+              </w:rPr>
+              <w:tab/>
+            </w:r>
+            <w:r>
+              <w:rPr>
+                <w:noProof/>
+                <w:webHidden/>
+              </w:rPr>
+              <w:fldChar w:fldCharType="begin"/>
+            </w:r>
+            <w:r>
+              <w:rPr>
+                <w:noProof/>
+                <w:webHidden/>
+              </w:rPr>
+              <w:instrText xml:space="preserve"> PAGEREF _Toc485298683 \h </w:instrText>
+            </w:r>
+            <w:r>
+              <w:rPr>
+                <w:noProof/>
+                <w:webHidden/>
+              </w:rPr>
+            </w:r>
+            <w:r>
+              <w:rPr>
+                <w:noProof/>
+                <w:webHidden/>
+              </w:rPr>
+              <w:fldChar w:fldCharType="separate"/>
+            </w:r>
+            <w:r>
+              <w:rPr>
+                <w:noProof/>
+                <w:webHidden/>
+              </w:rPr>
+              <w:t>6</w:t>
+            </w:r>
+            <w:r>
+              <w:rPr>
+                <w:noProof/>
+                <w:webHidden/>
+              </w:rPr>
+              <w:fldChar w:fldCharType="end"/>
+            </w:r>
+          </w:hyperlink>
+        </w:p>
+        <w:p>
+          <w:pPr>
+            <w:pStyle w:val="Spistreci1"/>
+            <w:tabs>
+              <w:tab w:val="right" w:leader="dot" w:pos="9062"/>
+            </w:tabs>
+            <w:rPr>
+              <w:rFonts w:eastAsiaTheme="minorEastAsia"/>
+              <w:noProof/>
+              <w:lang w:eastAsia="pl-PL"/>
+            </w:rPr>
+          </w:pPr>
+          <w:hyperlink w:anchor="_Toc485298684" w:history="1">
+            <w:r>
+              <w:rPr>
+                <w:rStyle w:val="Hipercze"/>
+                <w:noProof/>
+              </w:rPr>
+              <w:t>Architektura symulatora</w:t>
+            </w:r>
+            <w:r>
+              <w:rPr>
+                <w:noProof/>
+                <w:webHidden/>
+              </w:rPr>
+              <w:tab/>
+            </w:r>
+            <w:r>
+              <w:rPr>
+                <w:noProof/>
+                <w:webHidden/>
+              </w:rPr>
+              <w:fldChar w:fldCharType="begin"/>
+            </w:r>
+            <w:r>
+              <w:rPr>
+                <w:noProof/>
+                <w:webHidden/>
+              </w:rPr>
+              <w:instrText xml:space="preserve"> PAGEREF _Toc485298684 \h </w:instrText>
+            </w:r>
+            <w:r>
+              <w:rPr>
+                <w:noProof/>
+                <w:webHidden/>
+              </w:rPr>
+            </w:r>
+            <w:r>
+              <w:rPr>
+                <w:noProof/>
+                <w:webHidden/>
+              </w:rPr>
+              <w:fldChar w:fldCharType="separate"/>
+            </w:r>
+            <w:r>
+              <w:rPr>
+                <w:noProof/>
+                <w:webHidden/>
+              </w:rPr>
+              <w:t>6</w:t>
+            </w:r>
+            <w:r>
+              <w:rPr>
+                <w:noProof/>
+                <w:webHidden/>
+              </w:rPr>
+              <w:fldChar w:fldCharType="end"/>
+            </w:r>
+          </w:hyperlink>
+        </w:p>
+        <w:p>
+          <w:pPr>
+            <w:pStyle w:val="Spistreci1"/>
+            <w:tabs>
+              <w:tab w:val="right" w:leader="dot" w:pos="9062"/>
+            </w:tabs>
+            <w:rPr>
+              <w:rFonts w:eastAsiaTheme="minorEastAsia"/>
+              <w:noProof/>
+              <w:lang w:eastAsia="pl-PL"/>
+            </w:rPr>
+          </w:pPr>
+          <w:hyperlink w:anchor="_Toc485298685" w:history="1">
+            <w:r>
+              <w:rPr>
+                <w:rStyle w:val="Hipercze"/>
+                <w:noProof/>
+              </w:rPr>
+              <w:t>Symulator – interfejs użytkownika</w:t>
+            </w:r>
+            <w:r>
+              <w:rPr>
+                <w:noProof/>
+                <w:webHidden/>
+              </w:rPr>
+              <w:tab/>
+            </w:r>
+            <w:r>
+              <w:rPr>
+                <w:noProof/>
+                <w:webHidden/>
+              </w:rPr>
+              <w:fldChar w:fldCharType="begin"/>
+            </w:r>
+            <w:r>
+              <w:rPr>
+                <w:noProof/>
+                <w:webHidden/>
+              </w:rPr>
+              <w:instrText xml:space="preserve"> PAGEREF _Toc485298685 \h </w:instrText>
+            </w:r>
+            <w:r>
+              <w:rPr>
+                <w:noProof/>
+                <w:webHidden/>
+              </w:rPr>
+            </w:r>
+            <w:r>
+              <w:rPr>
+                <w:noProof/>
+                <w:webHidden/>
+              </w:rPr>
+              <w:fldChar w:fldCharType="separate"/>
+            </w:r>
+            <w:r>
+              <w:rPr>
+                <w:noProof/>
+                <w:webHidden/>
+              </w:rPr>
+              <w:t>7</w:t>
+            </w:r>
+            <w:r>
+              <w:rPr>
+                <w:noProof/>
+                <w:webHidden/>
+              </w:rPr>
+              <w:fldChar w:fldCharType="end"/>
+            </w:r>
+          </w:hyperlink>
+        </w:p>
+        <w:p>
+          <w:pPr>
+            <w:pStyle w:val="Spistreci1"/>
+            <w:tabs>
+              <w:tab w:val="right" w:leader="dot" w:pos="9062"/>
+            </w:tabs>
+            <w:rPr>
+              <w:rFonts w:eastAsiaTheme="minorEastAsia"/>
+              <w:noProof/>
+              <w:lang w:eastAsia="pl-PL"/>
+            </w:rPr>
+          </w:pPr>
+          <w:hyperlink w:anchor="_Toc485298686" w:history="1">
+            <w:r>
+              <w:rPr>
+                <w:rStyle w:val="Hipercze"/>
+                <w:noProof/>
+              </w:rPr>
+              <w:t>Badania</w:t>
+            </w:r>
+            <w:r>
+              <w:rPr>
+                <w:noProof/>
+                <w:webHidden/>
+              </w:rPr>
+              <w:tab/>
+            </w:r>
+            <w:r>
+              <w:rPr>
+                <w:noProof/>
+                <w:webHidden/>
+              </w:rPr>
+              <w:fldChar w:fldCharType="begin"/>
+            </w:r>
+            <w:r>
+              <w:rPr>
+                <w:noProof/>
+                <w:webHidden/>
+              </w:rPr>
+              <w:instrText xml:space="preserve"> PAGEREF _Toc485298686 \h </w:instrText>
+            </w:r>
+            <w:r>
+              <w:rPr>
+                <w:noProof/>
+                <w:webHidden/>
+              </w:rPr>
+            </w:r>
+            <w:r>
+              <w:rPr>
+                <w:noProof/>
+                <w:webHidden/>
+              </w:rPr>
+              <w:fldChar w:fldCharType="separate"/>
+            </w:r>
+            <w:r>
+              <w:rPr>
+                <w:noProof/>
+                <w:webHidden/>
+              </w:rPr>
+              <w:t>8</w:t>
+            </w:r>
+            <w:r>
+              <w:rPr>
+                <w:noProof/>
+                <w:webHidden/>
+              </w:rPr>
+              <w:fldChar w:fldCharType="end"/>
+            </w:r>
+          </w:hyperlink>
+        </w:p>
+        <w:p>
+          <w:pPr>
+            <w:pStyle w:val="Spistreci2"/>
+            <w:tabs>
+              <w:tab w:val="right" w:leader="dot" w:pos="9062"/>
+            </w:tabs>
+            <w:rPr>
+              <w:rFonts w:eastAsiaTheme="minorEastAsia"/>
+              <w:noProof/>
+              <w:lang w:eastAsia="pl-PL"/>
+            </w:rPr>
+          </w:pPr>
+          <w:hyperlink w:anchor="_Toc485298687" w:history="1">
+            <w:r>
+              <w:rPr>
+                <w:rStyle w:val="Hipercze"/>
+                <w:noProof/>
+              </w:rPr>
+              <w:t>Przełącznik z kolejkowaniem wejściowym</w:t>
+            </w:r>
+            <w:r>
+              <w:rPr>
+                <w:noProof/>
+                <w:webHidden/>
+              </w:rPr>
+              <w:tab/>
+            </w:r>
+            <w:r>
+              <w:rPr>
+                <w:noProof/>
+                <w:webHidden/>
+              </w:rPr>
+              <w:fldChar w:fldCharType="begin"/>
+            </w:r>
+            <w:r>
+              <w:rPr>
+                <w:noProof/>
+                <w:webHidden/>
+              </w:rPr>
+              <w:instrText xml:space="preserve"> PAGEREF _Toc485298687 \h </w:instrText>
+            </w:r>
+            <w:r>
+              <w:rPr>
+                <w:noProof/>
+                <w:webHidden/>
+              </w:rPr>
+            </w:r>
+            <w:r>
+              <w:rPr>
+                <w:noProof/>
+                <w:webHidden/>
+              </w:rPr>
+              <w:fldChar w:fldCharType="separate"/>
+            </w:r>
+            <w:r>
+              <w:rPr>
+                <w:noProof/>
+                <w:webHidden/>
+              </w:rPr>
+              <w:t>8</w:t>
+            </w:r>
+            <w:r>
+              <w:rPr>
+                <w:noProof/>
+                <w:webHidden/>
+              </w:rPr>
+              <w:fldChar w:fldCharType="end"/>
+            </w:r>
+          </w:hyperlink>
+        </w:p>
+        <w:p>
+          <w:pPr>
+            <w:pStyle w:val="Spistreci3"/>
+            <w:tabs>
+              <w:tab w:val="right" w:leader="dot" w:pos="9062"/>
+            </w:tabs>
+            <w:rPr>
+              <w:rFonts w:eastAsiaTheme="minorEastAsia"/>
+              <w:noProof/>
+              <w:lang w:eastAsia="pl-PL"/>
+            </w:rPr>
+          </w:pPr>
+          <w:hyperlink w:anchor="_Toc485298688" w:history="1">
+            <w:r>
+              <w:rPr>
+                <w:rStyle w:val="Hipercze"/>
+                <w:noProof/>
+              </w:rPr>
+              <w:t>Wzmożony ruch sieciowy</w:t>
+            </w:r>
+            <w:r>
+              <w:rPr>
+                <w:noProof/>
+                <w:webHidden/>
+              </w:rPr>
+              <w:tab/>
+            </w:r>
+            <w:r>
+              <w:rPr>
+                <w:noProof/>
+                <w:webHidden/>
+              </w:rPr>
+              <w:fldChar w:fldCharType="begin"/>
+            </w:r>
+            <w:r>
+              <w:rPr>
+                <w:noProof/>
+                <w:webHidden/>
+              </w:rPr>
+              <w:instrText xml:space="preserve"> PAGEREF _Toc485298688 \h </w:instrText>
+            </w:r>
+            <w:r>
+              <w:rPr>
+                <w:noProof/>
+                <w:webHidden/>
+              </w:rPr>
+            </w:r>
+            <w:r>
+              <w:rPr>
+                <w:noProof/>
+                <w:webHidden/>
+              </w:rPr>
+              <w:fldChar w:fldCharType="separate"/>
+            </w:r>
+            <w:r>
+              <w:rPr>
+                <w:noProof/>
+                <w:webHidden/>
+              </w:rPr>
+              <w:t>8</w:t>
+            </w:r>
+            <w:r>
+              <w:rPr>
+                <w:noProof/>
+                <w:webHidden/>
+              </w:rPr>
+              <w:fldChar w:fldCharType="end"/>
+            </w:r>
+          </w:hyperlink>
+        </w:p>
+        <w:p>
+          <w:pPr>
+            <w:pStyle w:val="Spistreci4"/>
+            <w:tabs>
+              <w:tab w:val="right" w:leader="dot" w:pos="9062"/>
+            </w:tabs>
+            <w:rPr>
+              <w:rFonts w:eastAsiaTheme="minorEastAsia"/>
+              <w:noProof/>
+              <w:lang w:eastAsia="pl-PL"/>
+            </w:rPr>
+          </w:pPr>
+          <w:hyperlink w:anchor="_Toc485298689" w:history="1">
+            <w:r>
+              <w:rPr>
+                <w:rStyle w:val="Hipercze"/>
+                <w:noProof/>
+              </w:rPr>
+              <w:t>Wnioski</w:t>
+            </w:r>
+            <w:r>
+              <w:rPr>
+                <w:noProof/>
+                <w:webHidden/>
+              </w:rPr>
+              <w:tab/>
+            </w:r>
+            <w:r>
+              <w:rPr>
+                <w:noProof/>
+                <w:webHidden/>
+              </w:rPr>
+              <w:fldChar w:fldCharType="begin"/>
+            </w:r>
+            <w:r>
+              <w:rPr>
+                <w:noProof/>
+                <w:webHidden/>
+              </w:rPr>
+              <w:instrText xml:space="preserve"> PAGEREF _Toc485298689 \h </w:instrText>
+            </w:r>
+            <w:r>
+              <w:rPr>
+                <w:noProof/>
+                <w:webHidden/>
+              </w:rPr>
+            </w:r>
+            <w:r>
+              <w:rPr>
+                <w:noProof/>
+                <w:webHidden/>
+              </w:rPr>
+              <w:fldChar w:fldCharType="separate"/>
+            </w:r>
+            <w:r>
+              <w:rPr>
+                <w:noProof/>
+                <w:webHidden/>
+              </w:rPr>
+              <w:t>13</w:t>
+            </w:r>
+            <w:r>
+              <w:rPr>
+                <w:noProof/>
+                <w:webHidden/>
+              </w:rPr>
+              <w:fldChar w:fldCharType="end"/>
+            </w:r>
+          </w:hyperlink>
+        </w:p>
+        <w:p>
+          <w:pPr>
+            <w:pStyle w:val="Spistreci3"/>
+            <w:tabs>
+              <w:tab w:val="right" w:leader="dot" w:pos="9062"/>
+            </w:tabs>
+            <w:rPr>
+              <w:rFonts w:eastAsiaTheme="minorEastAsia"/>
+              <w:noProof/>
+              <w:lang w:eastAsia="pl-PL"/>
+            </w:rPr>
+          </w:pPr>
+          <w:hyperlink w:anchor="_Toc485298690" w:history="1">
+            <w:r>
+              <w:rPr>
+                <w:rStyle w:val="Hipercze"/>
+                <w:noProof/>
+              </w:rPr>
+              <w:t>Problem blokowania kolejek (head-of-line problem)</w:t>
+            </w:r>
+            <w:r>
+              <w:rPr>
+                <w:noProof/>
+                <w:webHidden/>
+              </w:rPr>
+              <w:tab/>
+            </w:r>
+            <w:r>
+              <w:rPr>
+                <w:noProof/>
+                <w:webHidden/>
+              </w:rPr>
+              <w:fldChar w:fldCharType="begin"/>
+            </w:r>
+            <w:r>
+              <w:rPr>
+                <w:noProof/>
+                <w:webHidden/>
+              </w:rPr>
+              <w:instrText xml:space="preserve"> PAGEREF _Toc485298690 \h </w:instrText>
+            </w:r>
+            <w:r>
+              <w:rPr>
+                <w:noProof/>
+                <w:webHidden/>
+              </w:rPr>
+            </w:r>
+            <w:r>
+              <w:rPr>
+                <w:noProof/>
+                <w:webHidden/>
+              </w:rPr>
+              <w:fldChar w:fldCharType="separate"/>
+            </w:r>
+            <w:r>
+              <w:rPr>
+                <w:noProof/>
+                <w:webHidden/>
+              </w:rPr>
+              <w:t>13</w:t>
+            </w:r>
+            <w:r>
+              <w:rPr>
+                <w:noProof/>
+                <w:webHidden/>
+              </w:rPr>
+              <w:fldChar w:fldCharType="end"/>
+            </w:r>
+          </w:hyperlink>
+        </w:p>
+        <w:p>
+          <w:pPr>
+            <w:pStyle w:val="Spistreci4"/>
+            <w:tabs>
+              <w:tab w:val="right" w:leader="dot" w:pos="9062"/>
+            </w:tabs>
+            <w:rPr>
+              <w:rFonts w:eastAsiaTheme="minorEastAsia"/>
+              <w:noProof/>
+              <w:lang w:eastAsia="pl-PL"/>
+            </w:rPr>
+          </w:pPr>
+          <w:hyperlink w:anchor="_Toc485298691" w:history="1">
+            <w:r>
+              <w:rPr>
+                <w:rStyle w:val="Hipercze"/>
+                <w:noProof/>
+              </w:rPr>
+              <w:t>Wnioski</w:t>
+            </w:r>
+            <w:r>
+              <w:rPr>
+                <w:noProof/>
+                <w:webHidden/>
+              </w:rPr>
+              <w:tab/>
+            </w:r>
+            <w:r>
+              <w:rPr>
+                <w:noProof/>
+                <w:webHidden/>
+              </w:rPr>
+              <w:fldChar w:fldCharType="begin"/>
+            </w:r>
+            <w:r>
+              <w:rPr>
+                <w:noProof/>
+                <w:webHidden/>
+              </w:rPr>
+              <w:instrText xml:space="preserve"> PAGEREF _Toc485298691 \h </w:instrText>
+            </w:r>
+            <w:r>
+              <w:rPr>
+                <w:noProof/>
+                <w:webHidden/>
+              </w:rPr>
+            </w:r>
+            <w:r>
+              <w:rPr>
+                <w:noProof/>
+                <w:webHidden/>
+              </w:rPr>
+              <w:fldChar w:fldCharType="separate"/>
+            </w:r>
+            <w:r>
+              <w:rPr>
+                <w:noProof/>
+                <w:webHidden/>
+              </w:rPr>
+              <w:t>20</w:t>
+            </w:r>
+            <w:r>
+              <w:rPr>
+                <w:noProof/>
+                <w:webHidden/>
+              </w:rPr>
+              <w:fldChar w:fldCharType="end"/>
+            </w:r>
+          </w:hyperlink>
+        </w:p>
+        <w:p>
+          <w:pPr>
+            <w:pStyle w:val="Spistreci3"/>
+            <w:tabs>
+              <w:tab w:val="right" w:leader="dot" w:pos="9062"/>
+            </w:tabs>
+            <w:rPr>
+              <w:rFonts w:eastAsiaTheme="minorEastAsia"/>
+              <w:noProof/>
+              <w:lang w:eastAsia="pl-PL"/>
+            </w:rPr>
+          </w:pPr>
+          <w:hyperlink w:anchor="_Toc485298692" w:history="1">
+            <w:r>
+              <w:rPr>
+                <w:rStyle w:val="Hipercze"/>
+                <w:noProof/>
+              </w:rPr>
+              <w:t>Wpływ rozmiaru komórki</w:t>
+            </w:r>
+            <w:r>
+              <w:rPr>
+                <w:noProof/>
+                <w:webHidden/>
+              </w:rPr>
+              <w:tab/>
+            </w:r>
+            <w:r>
+              <w:rPr>
+                <w:noProof/>
+                <w:webHidden/>
+              </w:rPr>
+              <w:fldChar w:fldCharType="begin"/>
+            </w:r>
+            <w:r>
+              <w:rPr>
+                <w:noProof/>
+                <w:webHidden/>
+              </w:rPr>
+              <w:instrText xml:space="preserve"> PAGEREF _Toc485298692 \h </w:instrText>
+            </w:r>
+            <w:r>
+              <w:rPr>
+                <w:noProof/>
+                <w:webHidden/>
+              </w:rPr>
+            </w:r>
+            <w:r>
+              <w:rPr>
+                <w:noProof/>
+                <w:webHidden/>
+              </w:rPr>
+              <w:fldChar w:fldCharType="separate"/>
+            </w:r>
+            <w:r>
+              <w:rPr>
+                <w:noProof/>
+                <w:webHidden/>
+              </w:rPr>
+              <w:t>20</w:t>
+            </w:r>
+            <w:r>
+              <w:rPr>
+                <w:noProof/>
+                <w:webHidden/>
+              </w:rPr>
+              <w:fldChar w:fldCharType="end"/>
+            </w:r>
+          </w:hyperlink>
+        </w:p>
+        <w:p>
+          <w:pPr>
+            <w:pStyle w:val="Spistreci4"/>
+            <w:tabs>
+              <w:tab w:val="right" w:leader="dot" w:pos="9062"/>
+            </w:tabs>
+            <w:rPr>
+              <w:rFonts w:eastAsiaTheme="minorEastAsia"/>
+              <w:noProof/>
+              <w:lang w:eastAsia="pl-PL"/>
+            </w:rPr>
+          </w:pPr>
+          <w:hyperlink w:anchor="_Toc485298693" w:history="1">
+            <w:r>
+              <w:rPr>
+                <w:rStyle w:val="Hipercze"/>
+                <w:noProof/>
+              </w:rPr>
+              <w:t>Wnioski</w:t>
+            </w:r>
+            <w:r>
+              <w:rPr>
+                <w:noProof/>
+                <w:webHidden/>
+              </w:rPr>
+              <w:tab/>
+            </w:r>
+            <w:r>
+              <w:rPr>
+                <w:noProof/>
+                <w:webHidden/>
+              </w:rPr>
+              <w:fldChar w:fldCharType="begin"/>
+            </w:r>
+            <w:r>
+              <w:rPr>
+                <w:noProof/>
+                <w:webHidden/>
+              </w:rPr>
+              <w:instrText xml:space="preserve"> PAGEREF _Toc485298693 \h </w:instrText>
+            </w:r>
+            <w:r>
+              <w:rPr>
+                <w:noProof/>
+                <w:webHidden/>
+              </w:rPr>
+            </w:r>
+            <w:r>
+              <w:rPr>
+                <w:noProof/>
+                <w:webHidden/>
+              </w:rPr>
+              <w:fldChar w:fldCharType="separate"/>
+            </w:r>
+            <w:r>
+              <w:rPr>
+                <w:noProof/>
+                <w:webHidden/>
+              </w:rPr>
+              <w:t>27</w:t>
+            </w:r>
+            <w:r>
+              <w:rPr>
+                <w:noProof/>
+                <w:webHidden/>
+              </w:rPr>
+              <w:fldChar w:fldCharType="end"/>
+            </w:r>
+          </w:hyperlink>
+        </w:p>
+        <w:p>
+          <w:pPr>
+            <w:pStyle w:val="Spistreci2"/>
+            <w:tabs>
+              <w:tab w:val="right" w:leader="dot" w:pos="9062"/>
+            </w:tabs>
+            <w:rPr>
+              <w:rFonts w:eastAsiaTheme="minorEastAsia"/>
+              <w:noProof/>
+              <w:lang w:eastAsia="pl-PL"/>
+            </w:rPr>
+          </w:pPr>
+          <w:hyperlink w:anchor="_Toc485298694" w:history="1">
+            <w:r>
+              <w:rPr>
+                <w:rStyle w:val="Hipercze"/>
+                <w:noProof/>
+              </w:rPr>
+              <w:t>Przełącznik z kolejkowaniem wyjściowym</w:t>
+            </w:r>
+            <w:r>
+              <w:rPr>
+                <w:noProof/>
+                <w:webHidden/>
+              </w:rPr>
+              <w:tab/>
+            </w:r>
+            <w:r>
+              <w:rPr>
+                <w:noProof/>
+                <w:webHidden/>
+              </w:rPr>
+              <w:fldChar w:fldCharType="begin"/>
+            </w:r>
+            <w:r>
+              <w:rPr>
+                <w:noProof/>
+                <w:webHidden/>
+              </w:rPr>
+              <w:instrText xml:space="preserve"> PAGEREF _Toc485298694 \h </w:instrText>
+            </w:r>
+            <w:r>
+              <w:rPr>
+                <w:noProof/>
+                <w:webHidden/>
+              </w:rPr>
+            </w:r>
+            <w:r>
+              <w:rPr>
+                <w:noProof/>
+                <w:webHidden/>
+              </w:rPr>
+              <w:fldChar w:fldCharType="separate"/>
+            </w:r>
+            <w:r>
+              <w:rPr>
+                <w:noProof/>
+                <w:webHidden/>
+              </w:rPr>
+              <w:t>27</w:t>
+            </w:r>
+            <w:r>
+              <w:rPr>
+                <w:noProof/>
+                <w:webHidden/>
+              </w:rPr>
+              <w:fldChar w:fldCharType="end"/>
+            </w:r>
+          </w:hyperlink>
+        </w:p>
+        <w:p>
+          <w:pPr>
+            <w:pStyle w:val="Spistreci3"/>
+            <w:tabs>
+              <w:tab w:val="right" w:leader="dot" w:pos="9062"/>
+            </w:tabs>
+            <w:rPr>
+              <w:rFonts w:eastAsiaTheme="minorEastAsia"/>
+              <w:noProof/>
+              <w:lang w:eastAsia="pl-PL"/>
+            </w:rPr>
+          </w:pPr>
+          <w:hyperlink w:anchor="_Toc485298695" w:history="1">
+            <w:r>
+              <w:rPr>
+                <w:rStyle w:val="Hipercze"/>
+                <w:noProof/>
+              </w:rPr>
+              <w:t>Problem N-krotnego przyśpieszenia (N-speedup problem)</w:t>
+            </w:r>
+            <w:r>
+              <w:rPr>
+                <w:noProof/>
+                <w:webHidden/>
+              </w:rPr>
+              <w:tab/>
+            </w:r>
+            <w:r>
+              <w:rPr>
+                <w:noProof/>
+                <w:webHidden/>
+              </w:rPr>
+              <w:fldChar w:fldCharType="begin"/>
+            </w:r>
+            <w:r>
+              <w:rPr>
+                <w:noProof/>
+                <w:webHidden/>
+              </w:rPr>
+              <w:instrText xml:space="preserve"> PAGEREF _Toc485298695 \h </w:instrText>
+            </w:r>
+            <w:r>
+              <w:rPr>
+                <w:noProof/>
+                <w:webHidden/>
+              </w:rPr>
+            </w:r>
+            <w:r>
+              <w:rPr>
+                <w:noProof/>
+                <w:webHidden/>
+              </w:rPr>
+              <w:fldChar w:fldCharType="separate"/>
+            </w:r>
+            <w:r>
+              <w:rPr>
+                <w:noProof/>
+                <w:webHidden/>
+              </w:rPr>
+              <w:t>27</w:t>
+            </w:r>
+            <w:r>
+              <w:rPr>
+                <w:noProof/>
+                <w:webHidden/>
+              </w:rPr>
+              <w:fldChar w:fldCharType="end"/>
+            </w:r>
+          </w:hyperlink>
+        </w:p>
+        <w:p>
+          <w:pPr>
+            <w:pStyle w:val="Spistreci1"/>
+            <w:tabs>
+              <w:tab w:val="right" w:leader="dot" w:pos="9062"/>
+            </w:tabs>
+            <w:rPr>
+              <w:rFonts w:eastAsiaTheme="minorEastAsia"/>
+              <w:noProof/>
+              <w:lang w:eastAsia="pl-PL"/>
+            </w:rPr>
+          </w:pPr>
+          <w:hyperlink w:anchor="_Toc485298696" w:history="1">
+            <w:r>
+              <w:rPr>
+                <w:rStyle w:val="Hipercze"/>
+                <w:noProof/>
+              </w:rPr>
+              <w:t>Bibliografia</w:t>
+            </w:r>
+            <w:r>
+              <w:rPr>
+                <w:noProof/>
+                <w:webHidden/>
+              </w:rPr>
+              <w:tab/>
+            </w:r>
+            <w:r>
+              <w:rPr>
+                <w:noProof/>
+                <w:webHidden/>
+              </w:rPr>
+              <w:fldChar w:fldCharType="begin"/>
+            </w:r>
+            <w:r>
+              <w:rPr>
+                <w:noProof/>
+                <w:webHidden/>
+              </w:rPr>
+              <w:instrText xml:space="preserve"> PAGEREF _Toc485298696 \h </w:instrText>
+            </w:r>
+            <w:r>
+              <w:rPr>
+                <w:noProof/>
+                <w:webHidden/>
+              </w:rPr>
+            </w:r>
+            <w:r>
+              <w:rPr>
+                <w:noProof/>
+                <w:webHidden/>
+              </w:rPr>
+              <w:fldChar w:fldCharType="separate"/>
+            </w:r>
+            <w:r>
+              <w:rPr>
+                <w:noProof/>
+                <w:webHidden/>
+              </w:rPr>
+              <w:t>28</w:t>
+            </w:r>
+            <w:r>
+              <w:rPr>
+                <w:noProof/>
+                <w:webHidden/>
+              </w:rPr>
+              <w:fldChar w:fldCharType="end"/>
+            </w:r>
+          </w:hyperlink>
+        </w:p>
+        <w:p>
+          <w:r>
+            <w:fldChar w:fldCharType="end"/>
+          </w:r>
+        </w:p>
+      </w:sdtContent>
+    </w:sdt>
     <w:p/>
     <w:p>
       <w:pPr>
@@ -521,147 +1614,14 @@
     </w:p>
     <w:p>
       <w:pPr>
-        <w:rPr>
-          <w:rFonts w:ascii="Times New Roman" w:hAnsi="Times New Roman" w:cs="Times New Roman"/>
-          <w:sz w:val="24"/>
-          <w:szCs w:val="24"/>
-        </w:rPr>
-      </w:pPr>
-    </w:p>
-    <w:p>
-      <w:pPr>
-        <w:rPr>
-          <w:rFonts w:ascii="Times New Roman" w:hAnsi="Times New Roman" w:cs="Times New Roman"/>
-          <w:sz w:val="24"/>
-          <w:szCs w:val="24"/>
-        </w:rPr>
-      </w:pPr>
-    </w:p>
-    <w:p>
-      <w:pPr>
-        <w:rPr>
-          <w:rFonts w:ascii="Times New Roman" w:hAnsi="Times New Roman" w:cs="Times New Roman"/>
-          <w:sz w:val="24"/>
-          <w:szCs w:val="24"/>
-        </w:rPr>
-      </w:pPr>
-    </w:p>
-    <w:p>
-      <w:pPr>
-        <w:rPr>
-          <w:rFonts w:ascii="Times New Roman" w:hAnsi="Times New Roman" w:cs="Times New Roman"/>
-          <w:sz w:val="24"/>
-          <w:szCs w:val="24"/>
-        </w:rPr>
-      </w:pPr>
-    </w:p>
-    <w:p>
-      <w:pPr>
-        <w:rPr>
-          <w:rFonts w:ascii="Times New Roman" w:hAnsi="Times New Roman" w:cs="Times New Roman"/>
-          <w:sz w:val="24"/>
-          <w:szCs w:val="24"/>
-        </w:rPr>
-      </w:pPr>
-    </w:p>
-    <w:p>
-      <w:pPr>
-        <w:rPr>
-          <w:rFonts w:ascii="Times New Roman" w:hAnsi="Times New Roman" w:cs="Times New Roman"/>
-          <w:sz w:val="24"/>
-          <w:szCs w:val="24"/>
-        </w:rPr>
-      </w:pPr>
-    </w:p>
-    <w:p>
-      <w:pPr>
-        <w:rPr>
-          <w:rFonts w:ascii="Times New Roman" w:hAnsi="Times New Roman" w:cs="Times New Roman"/>
-          <w:sz w:val="24"/>
-          <w:szCs w:val="24"/>
-        </w:rPr>
-      </w:pPr>
-    </w:p>
-    <w:p>
-      <w:pPr>
-        <w:rPr>
-          <w:rFonts w:ascii="Times New Roman" w:hAnsi="Times New Roman" w:cs="Times New Roman"/>
-          <w:sz w:val="24"/>
-          <w:szCs w:val="24"/>
-        </w:rPr>
-      </w:pPr>
-    </w:p>
-    <w:p>
-      <w:pPr>
-        <w:rPr>
-          <w:rFonts w:ascii="Times New Roman" w:hAnsi="Times New Roman" w:cs="Times New Roman"/>
-          <w:sz w:val="24"/>
-          <w:szCs w:val="24"/>
-        </w:rPr>
-      </w:pPr>
-    </w:p>
-    <w:p>
-      <w:pPr>
-        <w:rPr>
-          <w:rFonts w:ascii="Times New Roman" w:hAnsi="Times New Roman" w:cs="Times New Roman"/>
-          <w:sz w:val="24"/>
-          <w:szCs w:val="24"/>
-        </w:rPr>
-      </w:pPr>
-    </w:p>
-    <w:p>
-      <w:pPr>
-        <w:rPr>
-          <w:rFonts w:ascii="Times New Roman" w:hAnsi="Times New Roman" w:cs="Times New Roman"/>
-          <w:sz w:val="24"/>
-          <w:szCs w:val="24"/>
-        </w:rPr>
-      </w:pPr>
-    </w:p>
-    <w:p>
-      <w:pPr>
-        <w:rPr>
-          <w:rFonts w:ascii="Times New Roman" w:hAnsi="Times New Roman" w:cs="Times New Roman"/>
-          <w:sz w:val="24"/>
-          <w:szCs w:val="24"/>
-        </w:rPr>
-      </w:pPr>
-    </w:p>
-    <w:p>
-      <w:pPr>
-        <w:rPr>
-          <w:rFonts w:ascii="Times New Roman" w:hAnsi="Times New Roman" w:cs="Times New Roman"/>
-          <w:sz w:val="24"/>
-          <w:szCs w:val="24"/>
-        </w:rPr>
-      </w:pPr>
-    </w:p>
-    <w:p>
-      <w:pPr>
-        <w:rPr>
-          <w:rFonts w:ascii="Times New Roman" w:hAnsi="Times New Roman" w:cs="Times New Roman"/>
-          <w:sz w:val="24"/>
-          <w:szCs w:val="24"/>
-        </w:rPr>
-      </w:pPr>
-    </w:p>
-    <w:p>
-      <w:pPr>
-        <w:rPr>
-          <w:rFonts w:ascii="Times New Roman" w:hAnsi="Times New Roman" w:cs="Times New Roman"/>
-          <w:sz w:val="24"/>
-          <w:szCs w:val="24"/>
-        </w:rPr>
-      </w:pPr>
-    </w:p>
-    <w:p>
-      <w:pPr>
         <w:pStyle w:val="Nagwek1"/>
       </w:pPr>
+      <w:bookmarkStart w:id="0" w:name="_Toc485298682"/>
       <w:r>
         <w:lastRenderedPageBreak/>
         <w:t>Architektury przełączników sieciowych</w:t>
       </w:r>
+      <w:bookmarkEnd w:id="0"/>
     </w:p>
     <w:p/>
     <w:p>
@@ -1841,9 +2801,11 @@
       <w:pPr>
         <w:pStyle w:val="Nagwek1"/>
       </w:pPr>
+      <w:bookmarkStart w:id="1" w:name="_Toc485298683"/>
       <w:r>
         <w:t>Cel projektu</w:t>
       </w:r>
+      <w:bookmarkEnd w:id="1"/>
     </w:p>
     <w:p>
       <w:pPr>
@@ -1888,9 +2850,11 @@
       <w:pPr>
         <w:pStyle w:val="Nagwek1"/>
       </w:pPr>
+      <w:bookmarkStart w:id="2" w:name="_Toc485298684"/>
       <w:r>
         <w:t>Architektura symulatora</w:t>
       </w:r>
+      <w:bookmarkEnd w:id="2"/>
     </w:p>
     <w:p>
       <w:pPr>
@@ -2177,9 +3141,11 @@
       <w:pPr>
         <w:pStyle w:val="Nagwek1"/>
       </w:pPr>
+      <w:bookmarkStart w:id="3" w:name="_Toc485298685"/>
       <w:r>
         <w:t>Symulator – interfejs użytkownika</w:t>
       </w:r>
+      <w:bookmarkEnd w:id="3"/>
     </w:p>
     <w:p>
       <w:pPr>
@@ -2398,27 +3364,33 @@
       <w:pPr>
         <w:pStyle w:val="Nagwek1"/>
       </w:pPr>
+      <w:bookmarkStart w:id="4" w:name="_Toc485298686"/>
       <w:r>
         <w:t>Badania</w:t>
       </w:r>
+      <w:bookmarkEnd w:id="4"/>
     </w:p>
     <w:p>
       <w:pPr>
         <w:pStyle w:val="Nagwek2"/>
         <w:ind w:firstLine="142"/>
       </w:pPr>
+      <w:bookmarkStart w:id="5" w:name="_Toc485298687"/>
       <w:r>
         <w:t>Przełącznik z kolejkowaniem wejściowym</w:t>
       </w:r>
+      <w:bookmarkEnd w:id="5"/>
     </w:p>
     <w:p>
       <w:pPr>
         <w:pStyle w:val="Nagwek3"/>
         <w:ind w:firstLine="426"/>
       </w:pPr>
+      <w:bookmarkStart w:id="6" w:name="_Toc485298688"/>
       <w:r>
         <w:t>Wzmożony ruch sieciowy</w:t>
       </w:r>
+      <w:bookmarkEnd w:id="6"/>
     </w:p>
     <w:p>
       <w:pPr>
@@ -2981,10 +3953,7 @@
         </w:r>
       </w:fldSimple>
       <w:r>
-        <w:t xml:space="preserve"> </w:t>
-      </w:r>
-      <w:r>
-        <w:t>Wyniki drugiego powtórzenia eksperymentu</w:t>
+        <w:t xml:space="preserve"> Wyniki drugiego powtórzenia eksperymentu</w:t>
       </w:r>
     </w:p>
     <w:tbl>
@@ -3458,10 +4427,7 @@
         </w:r>
       </w:fldSimple>
       <w:r>
-        <w:t xml:space="preserve"> </w:t>
-      </w:r>
-      <w:r>
-        <w:t>Wyniki trzeciego powtórzenia eksperymentu</w:t>
+        <w:t xml:space="preserve"> Wyniki trzeciego powtórzenia eksperymentu</w:t>
       </w:r>
     </w:p>
     <w:tbl>
@@ -3935,10 +4901,7 @@
         </w:r>
       </w:fldSimple>
       <w:r>
-        <w:t xml:space="preserve"> </w:t>
-      </w:r>
-      <w:r>
-        <w:t>Wyniki czwartego powtórzenia eksperymentu</w:t>
+        <w:t xml:space="preserve"> Wyniki czwartego powtórzenia eksperymentu</w:t>
       </w:r>
     </w:p>
     <w:tbl>
@@ -4425,10 +5388,7 @@
         </w:r>
       </w:fldSimple>
       <w:r>
-        <w:t xml:space="preserve"> </w:t>
-      </w:r>
-      <w:r>
-        <w:t>Średnie wyniki eksperymentu</w:t>
+        <w:t xml:space="preserve"> Średnie wyniki eksperymentu</w:t>
       </w:r>
     </w:p>
     <w:tbl>
@@ -5165,7 +6125,7 @@
     </w:p>
     <w:p>
       <w:pPr>
-        <w:pStyle w:val="Nagwek3"/>
+        <w:pStyle w:val="Nagwek4"/>
         <w:ind w:firstLine="426"/>
       </w:pPr>
       <w:r>
@@ -5218,15 +6178,14 @@
           </wp:anchor>
         </w:drawing>
       </w:r>
+      <w:bookmarkStart w:id="7" w:name="_Toc485298689"/>
       <w:r>
         <w:t>W</w:t>
       </w:r>
       <w:r>
         <w:t>nioski</w:t>
       </w:r>
-      <w:r>
-        <w:t>:</w:t>
-      </w:r>
+      <w:bookmarkEnd w:id="7"/>
     </w:p>
     <w:p>
       <w:pPr>
@@ -5264,6 +6223,7 @@
       <w:r>
         <w:t xml:space="preserve"> </w:t>
       </w:r>
+      <w:bookmarkStart w:id="8" w:name="_Toc485298690"/>
       <w:r>
         <w:t>Problem blokowania kolejek (</w:t>
       </w:r>
@@ -5275,6 +6235,7 @@
       <w:r>
         <w:t xml:space="preserve"> problem)</w:t>
       </w:r>
+      <w:bookmarkEnd w:id="8"/>
     </w:p>
     <w:p>
       <w:pPr>
@@ -5300,10 +6261,7 @@
         <w:jc w:val="both"/>
       </w:pPr>
       <w:r>
-        <w:t xml:space="preserve">W obecnej postaci </w:t>
-      </w:r>
-      <w:r>
-        <w:t>symulator nie umożliwia wygenerowania interesującego nas typu ruchu tzn. ruchu, w którym jedno wejście generuje duże pakiety wysyłane na pewne wyjścia, oraz małe pakiety wysyłane na inne wyjścia. Taki rodzaj ruchu, w przypadku występowania blokowania, spowodowałby powstanie wyraźnych opóźnień pakietów na wyjściach, do których skierowane były by małe pakiety.</w:t>
+        <w:t>W obecnej postaci symulator nie umożliwia wygenerowania interesującego nas typu ruchu tzn. ruchu, w którym jedno wejście generuje duże pakiety wysyłane na pewne wyjścia, oraz małe pakiety wysyłane na inne wyjścia. Taki rodzaj ruchu, w przypadku występowania blokowania, spowodowałby powstanie wyraźnych opóźnień pakietów na wyjściach, do których skierowane były by małe pakiety.</w:t>
       </w:r>
       <w:r>
         <w:br/>
@@ -6055,8 +7013,8 @@
             <wp:positionV relativeFrom="paragraph">
               <wp:posOffset>543560</wp:posOffset>
             </wp:positionV>
-            <wp:extent cx="5390515" cy="3710305"/>
-            <wp:effectExtent l="19050" t="0" r="635" b="0"/>
+            <wp:extent cx="5391150" cy="3253105"/>
+            <wp:effectExtent l="19050" t="0" r="0" b="0"/>
             <wp:wrapTopAndBottom/>
             <wp:docPr id="4" name="Obraz 3" descr="1_DELAY_IN.png"/>
             <wp:cNvGraphicFramePr>
@@ -6078,7 +7036,7 @@
                   <pic:spPr>
                     <a:xfrm>
                       <a:off x="0" y="0"/>
-                      <a:ext cx="5390515" cy="3710305"/>
+                      <a:ext cx="5391150" cy="3253105"/>
                     </a:xfrm>
                     <a:prstGeom prst="rect">
                       <a:avLst/>
@@ -6114,8 +7072,8 @@
             <wp:positionV relativeFrom="paragraph">
               <wp:posOffset>4203700</wp:posOffset>
             </wp:positionV>
-            <wp:extent cx="5438775" cy="5007610"/>
-            <wp:effectExtent l="19050" t="0" r="9525" b="0"/>
+            <wp:extent cx="5436235" cy="4752340"/>
+            <wp:effectExtent l="19050" t="0" r="0" b="0"/>
             <wp:wrapTopAndBottom/>
             <wp:docPr id="11" name="Obraz 10" descr="1_DELAY_SIZE.png"/>
             <wp:cNvGraphicFramePr>
@@ -6137,7 +7095,7 @@
                   <pic:spPr>
                     <a:xfrm>
                       <a:off x="0" y="0"/>
-                      <a:ext cx="5438775" cy="5007610"/>
+                      <a:ext cx="5436235" cy="4752340"/>
                     </a:xfrm>
                     <a:prstGeom prst="rect">
                       <a:avLst/>
@@ -6654,7 +7612,7 @@
     </w:p>
     <w:p>
       <w:pPr>
-        <w:pStyle w:val="Nagwek3"/>
+        <w:pStyle w:val="Nagwek4"/>
         <w:ind w:firstLine="426"/>
       </w:pPr>
       <w:r>
@@ -6758,9 +7716,11 @@
           </wp:anchor>
         </w:drawing>
       </w:r>
-      <w:r>
-        <w:t>Wnioski:</w:t>
-      </w:r>
+      <w:bookmarkStart w:id="9" w:name="_Toc485298691"/>
+      <w:r>
+        <w:t>Wnioski</w:t>
+      </w:r>
+      <w:bookmarkEnd w:id="9"/>
     </w:p>
     <w:p>
       <w:pPr>
@@ -6821,6 +7781,17 @@
     </w:p>
     <w:p>
       <w:pPr>
+        <w:pStyle w:val="Nagwek3"/>
+        <w:ind w:firstLine="426"/>
+      </w:pPr>
+      <w:bookmarkStart w:id="10" w:name="_Toc485298692"/>
+      <w:r>
+        <w:t>Wpływ rozmiaru komórki</w:t>
+      </w:r>
+      <w:bookmarkEnd w:id="10"/>
+    </w:p>
+    <w:p>
+      <w:pPr>
         <w:ind w:firstLine="426"/>
         <w:jc w:val="both"/>
       </w:pPr>
@@ -6830,18 +7801,56 @@
         <w:ind w:firstLine="426"/>
         <w:jc w:val="both"/>
       </w:pPr>
+      <w:r>
+        <w:t xml:space="preserve">Ostatnie przeprowadzone badanie dla przełączników z kolejkowaniem wejściowym miało </w:t>
+      </w:r>
+      <w:r>
+        <w:br/>
+        <w:t>na celu określenie wpływu rozmiaru komórki jaki jest w danym przełączniku wykorzystywany.</w:t>
+      </w:r>
     </w:p>
     <w:p>
       <w:pPr>
         <w:ind w:firstLine="426"/>
         <w:jc w:val="both"/>
       </w:pPr>
+      <w:r>
+        <w:t>Podobnie jak w poprzednich badaniach – symulacje trwały 200 iteracji, szansa na pojawienie</w:t>
+      </w:r>
+      <w:r>
+        <w:br/>
+        <w:t xml:space="preserve">się pakietu wynosiła 75%, a rozmiary kolejek wejściowych ustawiono na 250. Pakiety miały rozmiary losowane z przedziału &lt;10, 50&gt;. Przepustowość łącza wyniosła 1000, a </w:t>
+      </w:r>
+      <w:proofErr w:type="spellStart"/>
+      <w:r>
+        <w:t>p-stwo</w:t>
+      </w:r>
+      <w:proofErr w:type="spellEnd"/>
+      <w:r>
+        <w:t xml:space="preserve"> obciążenia urządzeń wyjściowych – 1%. W badanym przełączniku pracowały dwa porty wejściowe oraz dwa wyjściowe.</w:t>
+      </w:r>
+      <w:r>
+        <w:br/>
+        <w:t>Rozmiary komó</w:t>
+      </w:r>
+      <w:r>
+        <w:t>rek wynosiły odpowiednio: 10, 20, 30, 40, 5</w:t>
+      </w:r>
+      <w:r>
+        <w:t>0</w:t>
+      </w:r>
+      <w:r>
+        <w:t>.</w:t>
+      </w:r>
     </w:p>
     <w:p>
       <w:pPr>
         <w:ind w:firstLine="426"/>
         <w:jc w:val="both"/>
       </w:pPr>
+      <w:r>
+        <w:t>Wyniki przedstawia tabela 7.</w:t>
+      </w:r>
     </w:p>
     <w:p>
       <w:pPr>
@@ -6851,9 +7860,954 @@
     </w:p>
     <w:p>
       <w:pPr>
+        <w:pStyle w:val="Legenda"/>
+        <w:keepNext/>
+      </w:pPr>
+      <w:r>
+        <w:lastRenderedPageBreak/>
+        <w:t xml:space="preserve">Tabela </w:t>
+      </w:r>
+      <w:fldSimple w:instr=" SEQ Tabela \* ARABIC ">
+        <w:r>
+          <w:rPr>
+            <w:noProof/>
+          </w:rPr>
+          <w:t>7</w:t>
+        </w:r>
+      </w:fldSimple>
+      <w:r>
+        <w:t xml:space="preserve"> Wyniki badania wpływu rozmiaru komórki</w:t>
+      </w:r>
+    </w:p>
+    <w:tbl>
+      <w:tblPr>
+        <w:tblStyle w:val="Tabela-Siatka"/>
+        <w:tblW w:w="0" w:type="auto"/>
+        <w:tblLook w:val="04A0"/>
+      </w:tblPr>
+      <w:tblGrid>
+        <w:gridCol w:w="1304"/>
+        <w:gridCol w:w="1305"/>
+        <w:gridCol w:w="1343"/>
+        <w:gridCol w:w="1343"/>
+        <w:gridCol w:w="1344"/>
+        <w:gridCol w:w="1344"/>
+        <w:gridCol w:w="1305"/>
+      </w:tblGrid>
+      <w:tr>
+        <w:tc>
+          <w:tcPr>
+            <w:tcW w:w="2609" w:type="dxa"/>
+            <w:gridSpan w:val="2"/>
+            <w:vMerge w:val="restart"/>
+            <w:vAlign w:val="center"/>
+          </w:tcPr>
+          <w:p>
+            <w:pPr>
+              <w:jc w:val="center"/>
+            </w:pPr>
+          </w:p>
+        </w:tc>
+        <w:tc>
+          <w:tcPr>
+            <w:tcW w:w="6679" w:type="dxa"/>
+            <w:gridSpan w:val="5"/>
+            <w:vAlign w:val="center"/>
+          </w:tcPr>
+          <w:p>
+            <w:pPr>
+              <w:jc w:val="center"/>
+            </w:pPr>
+            <w:r>
+              <w:t>Rozmiar komórki</w:t>
+            </w:r>
+          </w:p>
+        </w:tc>
+      </w:tr>
+      <w:tr>
+        <w:tc>
+          <w:tcPr>
+            <w:tcW w:w="2609" w:type="dxa"/>
+            <w:gridSpan w:val="2"/>
+            <w:vMerge/>
+            <w:vAlign w:val="center"/>
+          </w:tcPr>
+          <w:p>
+            <w:pPr>
+              <w:jc w:val="center"/>
+            </w:pPr>
+          </w:p>
+        </w:tc>
+        <w:tc>
+          <w:tcPr>
+            <w:tcW w:w="1343" w:type="dxa"/>
+            <w:vAlign w:val="center"/>
+          </w:tcPr>
+          <w:p>
+            <w:pPr>
+              <w:jc w:val="center"/>
+            </w:pPr>
+            <w:r>
+              <w:t>10</w:t>
+            </w:r>
+          </w:p>
+        </w:tc>
+        <w:tc>
+          <w:tcPr>
+            <w:tcW w:w="1343" w:type="dxa"/>
+            <w:vAlign w:val="center"/>
+          </w:tcPr>
+          <w:p>
+            <w:pPr>
+              <w:jc w:val="center"/>
+            </w:pPr>
+            <w:r>
+              <w:t>20</w:t>
+            </w:r>
+          </w:p>
+        </w:tc>
+        <w:tc>
+          <w:tcPr>
+            <w:tcW w:w="1344" w:type="dxa"/>
+            <w:vAlign w:val="center"/>
+          </w:tcPr>
+          <w:p>
+            <w:pPr>
+              <w:jc w:val="center"/>
+            </w:pPr>
+            <w:r>
+              <w:t>30</w:t>
+            </w:r>
+          </w:p>
+        </w:tc>
+        <w:tc>
+          <w:tcPr>
+            <w:tcW w:w="1344" w:type="dxa"/>
+            <w:vAlign w:val="center"/>
+          </w:tcPr>
+          <w:p>
+            <w:pPr>
+              <w:jc w:val="center"/>
+            </w:pPr>
+            <w:r>
+              <w:t>40</w:t>
+            </w:r>
+          </w:p>
+        </w:tc>
+        <w:tc>
+          <w:tcPr>
+            <w:tcW w:w="1305" w:type="dxa"/>
+            <w:vAlign w:val="center"/>
+          </w:tcPr>
+          <w:p>
+            <w:pPr>
+              <w:jc w:val="center"/>
+            </w:pPr>
+            <w:r>
+              <w:t>50</w:t>
+            </w:r>
+          </w:p>
+        </w:tc>
+      </w:tr>
+      <w:tr>
+        <w:tc>
+          <w:tcPr>
+            <w:tcW w:w="1304" w:type="dxa"/>
+            <w:vMerge w:val="restart"/>
+            <w:vAlign w:val="center"/>
+          </w:tcPr>
+          <w:p>
+            <w:pPr>
+              <w:jc w:val="center"/>
+            </w:pPr>
+            <w:r>
+              <w:t>Odrzucone pakiety [%]</w:t>
+            </w:r>
+          </w:p>
+        </w:tc>
+        <w:tc>
+          <w:tcPr>
+            <w:tcW w:w="1305" w:type="dxa"/>
+            <w:vAlign w:val="center"/>
+          </w:tcPr>
+          <w:p>
+            <w:pPr>
+              <w:jc w:val="center"/>
+            </w:pPr>
+            <w:r>
+              <w:t>Wejście 1</w:t>
+            </w:r>
+          </w:p>
+        </w:tc>
+        <w:tc>
+          <w:tcPr>
+            <w:tcW w:w="1343" w:type="dxa"/>
+            <w:vAlign w:val="center"/>
+          </w:tcPr>
+          <w:p>
+            <w:pPr>
+              <w:jc w:val="center"/>
+            </w:pPr>
+            <w:r>
+              <w:t>54,0</w:t>
+            </w:r>
+          </w:p>
+        </w:tc>
+        <w:tc>
+          <w:tcPr>
+            <w:tcW w:w="1343" w:type="dxa"/>
+            <w:vAlign w:val="center"/>
+          </w:tcPr>
+          <w:p>
+            <w:pPr>
+              <w:jc w:val="center"/>
+            </w:pPr>
+            <w:r>
+              <w:t>27,0</w:t>
+            </w:r>
+          </w:p>
+        </w:tc>
+        <w:tc>
+          <w:tcPr>
+            <w:tcW w:w="1344" w:type="dxa"/>
+            <w:vAlign w:val="center"/>
+          </w:tcPr>
+          <w:p>
+            <w:pPr>
+              <w:jc w:val="center"/>
+            </w:pPr>
+            <w:r>
+              <w:t>18,2</w:t>
+            </w:r>
+          </w:p>
+        </w:tc>
+        <w:tc>
+          <w:tcPr>
+            <w:tcW w:w="1344" w:type="dxa"/>
+            <w:vAlign w:val="center"/>
+          </w:tcPr>
+          <w:p>
+            <w:pPr>
+              <w:jc w:val="center"/>
+            </w:pPr>
+            <w:r>
+              <w:t>5,5</w:t>
+            </w:r>
+          </w:p>
+        </w:tc>
+        <w:tc>
+          <w:tcPr>
+            <w:tcW w:w="1305" w:type="dxa"/>
+            <w:vAlign w:val="center"/>
+          </w:tcPr>
+          <w:p>
+            <w:pPr>
+              <w:jc w:val="center"/>
+            </w:pPr>
+            <w:r>
+              <w:t>0,0</w:t>
+            </w:r>
+          </w:p>
+        </w:tc>
+      </w:tr>
+      <w:tr>
+        <w:tc>
+          <w:tcPr>
+            <w:tcW w:w="1304" w:type="dxa"/>
+            <w:vMerge/>
+            <w:vAlign w:val="center"/>
+          </w:tcPr>
+          <w:p>
+            <w:pPr>
+              <w:jc w:val="center"/>
+            </w:pPr>
+          </w:p>
+        </w:tc>
+        <w:tc>
+          <w:tcPr>
+            <w:tcW w:w="1305" w:type="dxa"/>
+            <w:vAlign w:val="center"/>
+          </w:tcPr>
+          <w:p>
+            <w:pPr>
+              <w:jc w:val="center"/>
+            </w:pPr>
+            <w:r>
+              <w:t>Wejscie2</w:t>
+            </w:r>
+          </w:p>
+        </w:tc>
+        <w:tc>
+          <w:tcPr>
+            <w:tcW w:w="1343" w:type="dxa"/>
+            <w:vAlign w:val="center"/>
+          </w:tcPr>
+          <w:p>
+            <w:pPr>
+              <w:jc w:val="center"/>
+            </w:pPr>
+            <w:r>
+              <w:t>55,0</w:t>
+            </w:r>
+          </w:p>
+        </w:tc>
+        <w:tc>
+          <w:tcPr>
+            <w:tcW w:w="1343" w:type="dxa"/>
+            <w:vAlign w:val="center"/>
+          </w:tcPr>
+          <w:p>
+            <w:pPr>
+              <w:jc w:val="center"/>
+            </w:pPr>
+            <w:r>
+              <w:t>35,0</w:t>
+            </w:r>
+          </w:p>
+        </w:tc>
+        <w:tc>
+          <w:tcPr>
+            <w:tcW w:w="1344" w:type="dxa"/>
+            <w:vAlign w:val="center"/>
+          </w:tcPr>
+          <w:p>
+            <w:pPr>
+              <w:jc w:val="center"/>
+            </w:pPr>
+            <w:r>
+              <w:t>18,5</w:t>
+            </w:r>
+          </w:p>
+        </w:tc>
+        <w:tc>
+          <w:tcPr>
+            <w:tcW w:w="1344" w:type="dxa"/>
+            <w:vAlign w:val="center"/>
+          </w:tcPr>
+          <w:p>
+            <w:pPr>
+              <w:jc w:val="center"/>
+            </w:pPr>
+            <w:r>
+              <w:t>0,7</w:t>
+            </w:r>
+          </w:p>
+        </w:tc>
+        <w:tc>
+          <w:tcPr>
+            <w:tcW w:w="1305" w:type="dxa"/>
+            <w:vAlign w:val="center"/>
+          </w:tcPr>
+          <w:p>
+            <w:pPr>
+              <w:jc w:val="center"/>
+            </w:pPr>
+            <w:r>
+              <w:t>0,7</w:t>
+            </w:r>
+          </w:p>
+        </w:tc>
+      </w:tr>
+      <w:tr>
+        <w:tc>
+          <w:tcPr>
+            <w:tcW w:w="1304" w:type="dxa"/>
+            <w:vMerge/>
+            <w:vAlign w:val="center"/>
+          </w:tcPr>
+          <w:p>
+            <w:pPr>
+              <w:jc w:val="center"/>
+            </w:pPr>
+          </w:p>
+        </w:tc>
+        <w:tc>
+          <w:tcPr>
+            <w:tcW w:w="1305" w:type="dxa"/>
+            <w:vAlign w:val="center"/>
+          </w:tcPr>
+          <w:p>
+            <w:pPr>
+              <w:jc w:val="center"/>
+            </w:pPr>
+            <w:r>
+              <w:t>Wyjście 1</w:t>
+            </w:r>
+          </w:p>
+        </w:tc>
+        <w:tc>
+          <w:tcPr>
+            <w:tcW w:w="1343" w:type="dxa"/>
+            <w:vAlign w:val="center"/>
+          </w:tcPr>
+          <w:p>
+            <w:pPr>
+              <w:jc w:val="center"/>
+            </w:pPr>
+            <w:r>
+              <w:t>57,0</w:t>
+            </w:r>
+          </w:p>
+        </w:tc>
+        <w:tc>
+          <w:tcPr>
+            <w:tcW w:w="1343" w:type="dxa"/>
+            <w:vAlign w:val="center"/>
+          </w:tcPr>
+          <w:p>
+            <w:pPr>
+              <w:jc w:val="center"/>
+            </w:pPr>
+            <w:r>
+              <w:t>29,5</w:t>
+            </w:r>
+          </w:p>
+        </w:tc>
+        <w:tc>
+          <w:tcPr>
+            <w:tcW w:w="1344" w:type="dxa"/>
+            <w:vAlign w:val="center"/>
+          </w:tcPr>
+          <w:p>
+            <w:pPr>
+              <w:jc w:val="center"/>
+            </w:pPr>
+            <w:r>
+              <w:t>14,7</w:t>
+            </w:r>
+          </w:p>
+        </w:tc>
+        <w:tc>
+          <w:tcPr>
+            <w:tcW w:w="1344" w:type="dxa"/>
+            <w:vAlign w:val="center"/>
+          </w:tcPr>
+          <w:p>
+            <w:pPr>
+              <w:jc w:val="center"/>
+            </w:pPr>
+            <w:r>
+              <w:t>2,9</w:t>
+            </w:r>
+          </w:p>
+        </w:tc>
+        <w:tc>
+          <w:tcPr>
+            <w:tcW w:w="1305" w:type="dxa"/>
+            <w:vAlign w:val="center"/>
+          </w:tcPr>
+          <w:p>
+            <w:pPr>
+              <w:jc w:val="center"/>
+            </w:pPr>
+            <w:r>
+              <w:t>0,0</w:t>
+            </w:r>
+          </w:p>
+        </w:tc>
+      </w:tr>
+      <w:tr>
+        <w:tc>
+          <w:tcPr>
+            <w:tcW w:w="1304" w:type="dxa"/>
+            <w:vMerge/>
+            <w:vAlign w:val="center"/>
+          </w:tcPr>
+          <w:p>
+            <w:pPr>
+              <w:jc w:val="center"/>
+            </w:pPr>
+          </w:p>
+        </w:tc>
+        <w:tc>
+          <w:tcPr>
+            <w:tcW w:w="1305" w:type="dxa"/>
+            <w:vAlign w:val="center"/>
+          </w:tcPr>
+          <w:p>
+            <w:pPr>
+              <w:jc w:val="center"/>
+            </w:pPr>
+            <w:r>
+              <w:t>Wyjście 2</w:t>
+            </w:r>
+          </w:p>
+        </w:tc>
+        <w:tc>
+          <w:tcPr>
+            <w:tcW w:w="1343" w:type="dxa"/>
+            <w:vAlign w:val="center"/>
+          </w:tcPr>
+          <w:p>
+            <w:pPr>
+              <w:jc w:val="center"/>
+            </w:pPr>
+            <w:r>
+              <w:t>53,0</w:t>
+            </w:r>
+          </w:p>
+        </w:tc>
+        <w:tc>
+          <w:tcPr>
+            <w:tcW w:w="1343" w:type="dxa"/>
+            <w:vAlign w:val="center"/>
+          </w:tcPr>
+          <w:p>
+            <w:pPr>
+              <w:jc w:val="center"/>
+            </w:pPr>
+            <w:r>
+              <w:t>33,0</w:t>
+            </w:r>
+          </w:p>
+        </w:tc>
+        <w:tc>
+          <w:tcPr>
+            <w:tcW w:w="1344" w:type="dxa"/>
+            <w:vAlign w:val="center"/>
+          </w:tcPr>
+          <w:p>
+            <w:pPr>
+              <w:jc w:val="center"/>
+            </w:pPr>
+            <w:r>
+              <w:t>22,5</w:t>
+            </w:r>
+          </w:p>
+        </w:tc>
+        <w:tc>
+          <w:tcPr>
+            <w:tcW w:w="1344" w:type="dxa"/>
+            <w:vAlign w:val="center"/>
+          </w:tcPr>
+          <w:p>
+            <w:pPr>
+              <w:jc w:val="center"/>
+            </w:pPr>
+            <w:r>
+              <w:t>3,3</w:t>
+            </w:r>
+          </w:p>
+        </w:tc>
+        <w:tc>
+          <w:tcPr>
+            <w:tcW w:w="1305" w:type="dxa"/>
+            <w:vAlign w:val="center"/>
+          </w:tcPr>
+          <w:p>
+            <w:pPr>
+              <w:jc w:val="center"/>
+            </w:pPr>
+            <w:r>
+              <w:t>0,7</w:t>
+            </w:r>
+          </w:p>
+        </w:tc>
+      </w:tr>
+      <w:tr>
+        <w:tc>
+          <w:tcPr>
+            <w:tcW w:w="1304" w:type="dxa"/>
+            <w:vMerge w:val="restart"/>
+            <w:vAlign w:val="center"/>
+          </w:tcPr>
+          <w:p>
+            <w:pPr>
+              <w:jc w:val="center"/>
+            </w:pPr>
+            <w:r>
+              <w:t>Średnie opóźnienie</w:t>
+            </w:r>
+          </w:p>
+        </w:tc>
+        <w:tc>
+          <w:tcPr>
+            <w:tcW w:w="1305" w:type="dxa"/>
+            <w:vAlign w:val="center"/>
+          </w:tcPr>
+          <w:p>
+            <w:pPr>
+              <w:jc w:val="center"/>
+            </w:pPr>
+            <w:r>
+              <w:t xml:space="preserve">Wejście 1 </w:t>
+            </w:r>
+          </w:p>
+        </w:tc>
+        <w:tc>
+          <w:tcPr>
+            <w:tcW w:w="1343" w:type="dxa"/>
+            <w:vAlign w:val="center"/>
+          </w:tcPr>
+          <w:p>
+            <w:pPr>
+              <w:jc w:val="center"/>
+            </w:pPr>
+            <w:r>
+              <w:t>31,0</w:t>
+            </w:r>
+          </w:p>
+        </w:tc>
+        <w:tc>
+          <w:tcPr>
+            <w:tcW w:w="1343" w:type="dxa"/>
+            <w:vAlign w:val="center"/>
+          </w:tcPr>
+          <w:p>
+            <w:pPr>
+              <w:jc w:val="center"/>
+            </w:pPr>
+            <w:r>
+              <w:t>17,0</w:t>
+            </w:r>
+          </w:p>
+        </w:tc>
+        <w:tc>
+          <w:tcPr>
+            <w:tcW w:w="1344" w:type="dxa"/>
+            <w:vAlign w:val="center"/>
+          </w:tcPr>
+          <w:p>
+            <w:pPr>
+              <w:jc w:val="center"/>
+            </w:pPr>
+            <w:r>
+              <w:t>12,0</w:t>
+            </w:r>
+          </w:p>
+        </w:tc>
+        <w:tc>
+          <w:tcPr>
+            <w:tcW w:w="1344" w:type="dxa"/>
+            <w:vAlign w:val="center"/>
+          </w:tcPr>
+          <w:p>
+            <w:pPr>
+              <w:jc w:val="center"/>
+            </w:pPr>
+            <w:r>
+              <w:t>9,2</w:t>
+            </w:r>
+          </w:p>
+        </w:tc>
+        <w:tc>
+          <w:tcPr>
+            <w:tcW w:w="1305" w:type="dxa"/>
+            <w:vAlign w:val="center"/>
+          </w:tcPr>
+          <w:p>
+            <w:pPr>
+              <w:jc w:val="center"/>
+            </w:pPr>
+            <w:r>
+              <w:t>4,2</w:t>
+            </w:r>
+          </w:p>
+        </w:tc>
+      </w:tr>
+      <w:tr>
+        <w:tc>
+          <w:tcPr>
+            <w:tcW w:w="1304" w:type="dxa"/>
+            <w:vMerge/>
+            <w:vAlign w:val="center"/>
+          </w:tcPr>
+          <w:p>
+            <w:pPr>
+              <w:jc w:val="center"/>
+            </w:pPr>
+          </w:p>
+        </w:tc>
+        <w:tc>
+          <w:tcPr>
+            <w:tcW w:w="1305" w:type="dxa"/>
+            <w:vAlign w:val="center"/>
+          </w:tcPr>
+          <w:p>
+            <w:pPr>
+              <w:jc w:val="center"/>
+            </w:pPr>
+            <w:r>
+              <w:t>Wejście 2</w:t>
+            </w:r>
+          </w:p>
+        </w:tc>
+        <w:tc>
+          <w:tcPr>
+            <w:tcW w:w="1343" w:type="dxa"/>
+            <w:vAlign w:val="center"/>
+          </w:tcPr>
+          <w:p>
+            <w:pPr>
+              <w:jc w:val="center"/>
+            </w:pPr>
+            <w:r>
+              <w:t>29,5</w:t>
+            </w:r>
+          </w:p>
+        </w:tc>
+        <w:tc>
+          <w:tcPr>
+            <w:tcW w:w="1343" w:type="dxa"/>
+            <w:vAlign w:val="center"/>
+          </w:tcPr>
+          <w:p>
+            <w:pPr>
+              <w:jc w:val="center"/>
+            </w:pPr>
+            <w:r>
+              <w:t>17,0</w:t>
+            </w:r>
+          </w:p>
+        </w:tc>
+        <w:tc>
+          <w:tcPr>
+            <w:tcW w:w="1344" w:type="dxa"/>
+            <w:vAlign w:val="center"/>
+          </w:tcPr>
+          <w:p>
+            <w:pPr>
+              <w:jc w:val="center"/>
+            </w:pPr>
+            <w:r>
+              <w:t>11,5</w:t>
+            </w:r>
+          </w:p>
+        </w:tc>
+        <w:tc>
+          <w:tcPr>
+            <w:tcW w:w="1344" w:type="dxa"/>
+            <w:vAlign w:val="center"/>
+          </w:tcPr>
+          <w:p>
+            <w:pPr>
+              <w:jc w:val="center"/>
+            </w:pPr>
+            <w:r>
+              <w:t>6,8</w:t>
+            </w:r>
+          </w:p>
+        </w:tc>
+        <w:tc>
+          <w:tcPr>
+            <w:tcW w:w="1305" w:type="dxa"/>
+            <w:vAlign w:val="center"/>
+          </w:tcPr>
+          <w:p>
+            <w:pPr>
+              <w:jc w:val="center"/>
+            </w:pPr>
+            <w:r>
+              <w:t>7,0</w:t>
+            </w:r>
+          </w:p>
+        </w:tc>
+      </w:tr>
+      <w:tr>
+        <w:tc>
+          <w:tcPr>
+            <w:tcW w:w="1304" w:type="dxa"/>
+            <w:vMerge/>
+            <w:vAlign w:val="center"/>
+          </w:tcPr>
+          <w:p>
+            <w:pPr>
+              <w:jc w:val="center"/>
+            </w:pPr>
+          </w:p>
+        </w:tc>
+        <w:tc>
+          <w:tcPr>
+            <w:tcW w:w="1305" w:type="dxa"/>
+            <w:vAlign w:val="center"/>
+          </w:tcPr>
+          <w:p>
+            <w:pPr>
+              <w:jc w:val="center"/>
+            </w:pPr>
+            <w:r>
+              <w:t>Wyjście 1</w:t>
+            </w:r>
+          </w:p>
+        </w:tc>
+        <w:tc>
+          <w:tcPr>
+            <w:tcW w:w="1343" w:type="dxa"/>
+            <w:vAlign w:val="center"/>
+          </w:tcPr>
+          <w:p>
+            <w:pPr>
+              <w:jc w:val="center"/>
+            </w:pPr>
+            <w:r>
+              <w:t>30,3</w:t>
+            </w:r>
+          </w:p>
+        </w:tc>
+        <w:tc>
+          <w:tcPr>
+            <w:tcW w:w="1343" w:type="dxa"/>
+            <w:vAlign w:val="center"/>
+          </w:tcPr>
+          <w:p>
+            <w:pPr>
+              <w:jc w:val="center"/>
+            </w:pPr>
+            <w:r>
+              <w:t>16,7</w:t>
+            </w:r>
+          </w:p>
+        </w:tc>
+        <w:tc>
+          <w:tcPr>
+            <w:tcW w:w="1344" w:type="dxa"/>
+            <w:vAlign w:val="center"/>
+          </w:tcPr>
+          <w:p>
+            <w:pPr>
+              <w:jc w:val="center"/>
+            </w:pPr>
+            <w:r>
+              <w:t>11,5</w:t>
+            </w:r>
+          </w:p>
+        </w:tc>
+        <w:tc>
+          <w:tcPr>
+            <w:tcW w:w="1344" w:type="dxa"/>
+            <w:vAlign w:val="center"/>
+          </w:tcPr>
+          <w:p>
+            <w:pPr>
+              <w:jc w:val="center"/>
+            </w:pPr>
+            <w:r>
+              <w:t>8,1</w:t>
+            </w:r>
+          </w:p>
+        </w:tc>
+        <w:tc>
+          <w:tcPr>
+            <w:tcW w:w="1305" w:type="dxa"/>
+            <w:vAlign w:val="center"/>
+          </w:tcPr>
+          <w:p>
+            <w:pPr>
+              <w:jc w:val="center"/>
+            </w:pPr>
+            <w:r>
+              <w:t>5,4</w:t>
+            </w:r>
+          </w:p>
+        </w:tc>
+      </w:tr>
+      <w:tr>
+        <w:tc>
+          <w:tcPr>
+            <w:tcW w:w="1304" w:type="dxa"/>
+            <w:vMerge/>
+            <w:vAlign w:val="center"/>
+          </w:tcPr>
+          <w:p>
+            <w:pPr>
+              <w:jc w:val="center"/>
+            </w:pPr>
+          </w:p>
+        </w:tc>
+        <w:tc>
+          <w:tcPr>
+            <w:tcW w:w="1305" w:type="dxa"/>
+            <w:vAlign w:val="center"/>
+          </w:tcPr>
+          <w:p>
+            <w:pPr>
+              <w:jc w:val="center"/>
+            </w:pPr>
+            <w:r>
+              <w:t>Wyjście 2</w:t>
+            </w:r>
+          </w:p>
+        </w:tc>
+        <w:tc>
+          <w:tcPr>
+            <w:tcW w:w="1343" w:type="dxa"/>
+            <w:vAlign w:val="center"/>
+          </w:tcPr>
+          <w:p>
+            <w:pPr>
+              <w:jc w:val="center"/>
+            </w:pPr>
+            <w:r>
+              <w:t>30,3</w:t>
+            </w:r>
+          </w:p>
+        </w:tc>
+        <w:tc>
+          <w:tcPr>
+            <w:tcW w:w="1343" w:type="dxa"/>
+            <w:vAlign w:val="center"/>
+          </w:tcPr>
+          <w:p>
+            <w:pPr>
+              <w:jc w:val="center"/>
+            </w:pPr>
+            <w:r>
+              <w:t>17,5</w:t>
+            </w:r>
+          </w:p>
+        </w:tc>
+        <w:tc>
+          <w:tcPr>
+            <w:tcW w:w="1344" w:type="dxa"/>
+            <w:vAlign w:val="center"/>
+          </w:tcPr>
+          <w:p>
+            <w:pPr>
+              <w:jc w:val="center"/>
+            </w:pPr>
+            <w:r>
+              <w:t>12,0</w:t>
+            </w:r>
+          </w:p>
+        </w:tc>
+        <w:tc>
+          <w:tcPr>
+            <w:tcW w:w="1344" w:type="dxa"/>
+            <w:vAlign w:val="center"/>
+          </w:tcPr>
+          <w:p>
+            <w:pPr>
+              <w:jc w:val="center"/>
+            </w:pPr>
+            <w:r>
+              <w:t>8,0</w:t>
+            </w:r>
+          </w:p>
+        </w:tc>
+        <w:tc>
+          <w:tcPr>
+            <w:tcW w:w="1305" w:type="dxa"/>
+            <w:vAlign w:val="center"/>
+          </w:tcPr>
+          <w:p>
+            <w:pPr>
+              <w:jc w:val="center"/>
+            </w:pPr>
+            <w:r>
+              <w:t>5,9</w:t>
+            </w:r>
+          </w:p>
+        </w:tc>
+      </w:tr>
+    </w:tbl>
+    <w:p>
+      <w:pPr>
         <w:ind w:firstLine="426"/>
         <w:jc w:val="both"/>
       </w:pPr>
+      <w:r>
+        <w:t xml:space="preserve"> </w:t>
+      </w:r>
     </w:p>
     <w:p>
       <w:pPr>
@@ -6861,7 +8815,56 @@
         <w:jc w:val="both"/>
       </w:pPr>
       <w:r>
-        <w:t xml:space="preserve"> </w:t>
+        <w:rPr>
+          <w:noProof/>
+          <w:lang w:eastAsia="pl-PL"/>
+        </w:rPr>
+        <w:drawing>
+          <wp:anchor distT="0" distB="0" distL="114300" distR="114300" simplePos="0" relativeHeight="251686912" behindDoc="0" locked="0" layoutInCell="1" allowOverlap="1">
+            <wp:simplePos x="0" y="0"/>
+            <wp:positionH relativeFrom="column">
+              <wp:posOffset>288290</wp:posOffset>
+            </wp:positionH>
+            <wp:positionV relativeFrom="paragraph">
+              <wp:posOffset>382270</wp:posOffset>
+            </wp:positionV>
+            <wp:extent cx="5267325" cy="4454525"/>
+            <wp:effectExtent l="19050" t="0" r="9525" b="0"/>
+            <wp:wrapTopAndBottom/>
+            <wp:docPr id="12" name="Obraz 11" descr="1_DELAY_IN.png"/>
+            <wp:cNvGraphicFramePr>
+              <a:graphicFrameLocks xmlns:a="http://schemas.openxmlformats.org/drawingml/2006/main" noChangeAspect="1"/>
+            </wp:cNvGraphicFramePr>
+            <a:graphic xmlns:a="http://schemas.openxmlformats.org/drawingml/2006/main">
+              <a:graphicData uri="http://schemas.openxmlformats.org/drawingml/2006/picture">
+                <pic:pic xmlns:pic="http://schemas.openxmlformats.org/drawingml/2006/picture">
+                  <pic:nvPicPr>
+                    <pic:cNvPr id="0" name="1_DELAY_IN.png"/>
+                    <pic:cNvPicPr/>
+                  </pic:nvPicPr>
+                  <pic:blipFill>
+                    <a:blip r:embed="rId29" cstate="print"/>
+                    <a:stretch>
+                      <a:fillRect/>
+                    </a:stretch>
+                  </pic:blipFill>
+                  <pic:spPr>
+                    <a:xfrm>
+                      <a:off x="0" y="0"/>
+                      <a:ext cx="5267325" cy="4454525"/>
+                    </a:xfrm>
+                    <a:prstGeom prst="rect">
+                      <a:avLst/>
+                    </a:prstGeom>
+                  </pic:spPr>
+                </pic:pic>
+              </a:graphicData>
+            </a:graphic>
+          </wp:anchor>
+        </w:drawing>
+      </w:r>
+      <w:r>
+        <w:t>Poniższe rysunki przedstawiają wyniki symulacji dla wartości 10 i 50.</w:t>
       </w:r>
     </w:p>
     <w:p>
@@ -6869,47 +8872,719 @@
         <w:ind w:firstLine="426"/>
         <w:jc w:val="both"/>
       </w:pPr>
+      <w:r>
+        <w:rPr>
+          <w:noProof/>
+          <w:lang w:eastAsia="pl-PL"/>
+        </w:rPr>
+        <w:lastRenderedPageBreak/>
+        <w:drawing>
+          <wp:anchor distT="0" distB="0" distL="114300" distR="114300" simplePos="0" relativeHeight="251687936" behindDoc="0" locked="0" layoutInCell="1" allowOverlap="1">
+            <wp:simplePos x="0" y="0"/>
+            <wp:positionH relativeFrom="column">
+              <wp:posOffset>288290</wp:posOffset>
+            </wp:positionH>
+            <wp:positionV relativeFrom="paragraph">
+              <wp:posOffset>-368300</wp:posOffset>
+            </wp:positionV>
+            <wp:extent cx="5318125" cy="4699000"/>
+            <wp:effectExtent l="19050" t="0" r="0" b="0"/>
+            <wp:wrapTopAndBottom/>
+            <wp:docPr id="16" name="Obraz 15" descr="1_DELAY_OUT.png"/>
+            <wp:cNvGraphicFramePr>
+              <a:graphicFrameLocks xmlns:a="http://schemas.openxmlformats.org/drawingml/2006/main" noChangeAspect="1"/>
+            </wp:cNvGraphicFramePr>
+            <a:graphic xmlns:a="http://schemas.openxmlformats.org/drawingml/2006/main">
+              <a:graphicData uri="http://schemas.openxmlformats.org/drawingml/2006/picture">
+                <pic:pic xmlns:pic="http://schemas.openxmlformats.org/drawingml/2006/picture">
+                  <pic:nvPicPr>
+                    <pic:cNvPr id="0" name="1_DELAY_OUT.png"/>
+                    <pic:cNvPicPr/>
+                  </pic:nvPicPr>
+                  <pic:blipFill>
+                    <a:blip r:embed="rId30" cstate="print"/>
+                    <a:stretch>
+                      <a:fillRect/>
+                    </a:stretch>
+                  </pic:blipFill>
+                  <pic:spPr>
+                    <a:xfrm>
+                      <a:off x="0" y="0"/>
+                      <a:ext cx="5318125" cy="4699000"/>
+                    </a:xfrm>
+                    <a:prstGeom prst="rect">
+                      <a:avLst/>
+                    </a:prstGeom>
+                  </pic:spPr>
+                </pic:pic>
+              </a:graphicData>
+            </a:graphic>
+          </wp:anchor>
+        </w:drawing>
+      </w:r>
+      <w:r>
+        <w:rPr>
+          <w:noProof/>
+          <w:lang w:eastAsia="pl-PL"/>
+        </w:rPr>
+        <w:drawing>
+          <wp:anchor distT="0" distB="0" distL="114300" distR="114300" simplePos="0" relativeHeight="251688960" behindDoc="0" locked="0" layoutInCell="1" allowOverlap="1">
+            <wp:simplePos x="0" y="0"/>
+            <wp:positionH relativeFrom="column">
+              <wp:posOffset>288290</wp:posOffset>
+            </wp:positionH>
+            <wp:positionV relativeFrom="paragraph">
+              <wp:posOffset>4331335</wp:posOffset>
+            </wp:positionV>
+            <wp:extent cx="5318125" cy="4476115"/>
+            <wp:effectExtent l="19050" t="0" r="0" b="0"/>
+            <wp:wrapTopAndBottom/>
+            <wp:docPr id="18" name="Obraz 17" descr="1_DELAY_SIZE.png"/>
+            <wp:cNvGraphicFramePr>
+              <a:graphicFrameLocks xmlns:a="http://schemas.openxmlformats.org/drawingml/2006/main" noChangeAspect="1"/>
+            </wp:cNvGraphicFramePr>
+            <a:graphic xmlns:a="http://schemas.openxmlformats.org/drawingml/2006/main">
+              <a:graphicData uri="http://schemas.openxmlformats.org/drawingml/2006/picture">
+                <pic:pic xmlns:pic="http://schemas.openxmlformats.org/drawingml/2006/picture">
+                  <pic:nvPicPr>
+                    <pic:cNvPr id="0" name="1_DELAY_SIZE.png"/>
+                    <pic:cNvPicPr/>
+                  </pic:nvPicPr>
+                  <pic:blipFill>
+                    <a:blip r:embed="rId31" cstate="print"/>
+                    <a:stretch>
+                      <a:fillRect/>
+                    </a:stretch>
+                  </pic:blipFill>
+                  <pic:spPr>
+                    <a:xfrm>
+                      <a:off x="0" y="0"/>
+                      <a:ext cx="5318125" cy="4476115"/>
+                    </a:xfrm>
+                    <a:prstGeom prst="rect">
+                      <a:avLst/>
+                    </a:prstGeom>
+                  </pic:spPr>
+                </pic:pic>
+              </a:graphicData>
+            </a:graphic>
+          </wp:anchor>
+        </w:drawing>
+      </w:r>
     </w:p>
     <w:p>
       <w:pPr>
         <w:ind w:firstLine="426"/>
         <w:jc w:val="both"/>
       </w:pPr>
+      <w:r>
+        <w:rPr>
+          <w:noProof/>
+          <w:lang w:eastAsia="pl-PL"/>
+        </w:rPr>
+        <w:lastRenderedPageBreak/>
+        <w:drawing>
+          <wp:anchor distT="0" distB="0" distL="114300" distR="114300" simplePos="0" relativeHeight="251689984" behindDoc="0" locked="0" layoutInCell="1" allowOverlap="1">
+            <wp:simplePos x="0" y="0"/>
+            <wp:positionH relativeFrom="column">
+              <wp:posOffset>139700</wp:posOffset>
+            </wp:positionH>
+            <wp:positionV relativeFrom="paragraph">
+              <wp:posOffset>-560070</wp:posOffset>
+            </wp:positionV>
+            <wp:extent cx="5297170" cy="4624705"/>
+            <wp:effectExtent l="19050" t="0" r="0" b="0"/>
+            <wp:wrapTopAndBottom/>
+            <wp:docPr id="19" name="Obraz 18" descr="1_REJECT_IN.png"/>
+            <wp:cNvGraphicFramePr>
+              <a:graphicFrameLocks xmlns:a="http://schemas.openxmlformats.org/drawingml/2006/main" noChangeAspect="1"/>
+            </wp:cNvGraphicFramePr>
+            <a:graphic xmlns:a="http://schemas.openxmlformats.org/drawingml/2006/main">
+              <a:graphicData uri="http://schemas.openxmlformats.org/drawingml/2006/picture">
+                <pic:pic xmlns:pic="http://schemas.openxmlformats.org/drawingml/2006/picture">
+                  <pic:nvPicPr>
+                    <pic:cNvPr id="0" name="1_REJECT_IN.png"/>
+                    <pic:cNvPicPr/>
+                  </pic:nvPicPr>
+                  <pic:blipFill>
+                    <a:blip r:embed="rId32" cstate="print"/>
+                    <a:stretch>
+                      <a:fillRect/>
+                    </a:stretch>
+                  </pic:blipFill>
+                  <pic:spPr>
+                    <a:xfrm>
+                      <a:off x="0" y="0"/>
+                      <a:ext cx="5297170" cy="4624705"/>
+                    </a:xfrm>
+                    <a:prstGeom prst="rect">
+                      <a:avLst/>
+                    </a:prstGeom>
+                  </pic:spPr>
+                </pic:pic>
+              </a:graphicData>
+            </a:graphic>
+          </wp:anchor>
+        </w:drawing>
+      </w:r>
+      <w:r>
+        <w:rPr>
+          <w:noProof/>
+          <w:lang w:eastAsia="pl-PL"/>
+        </w:rPr>
+        <w:drawing>
+          <wp:inline distT="0" distB="0" distL="0" distR="0">
+            <wp:extent cx="5336532" cy="4816548"/>
+            <wp:effectExtent l="19050" t="0" r="0" b="0"/>
+            <wp:docPr id="22" name="Obraz 19" descr="1_REJECT_OUT.png"/>
+            <wp:cNvGraphicFramePr>
+              <a:graphicFrameLocks xmlns:a="http://schemas.openxmlformats.org/drawingml/2006/main" noChangeAspect="1"/>
+            </wp:cNvGraphicFramePr>
+            <a:graphic xmlns:a="http://schemas.openxmlformats.org/drawingml/2006/main">
+              <a:graphicData uri="http://schemas.openxmlformats.org/drawingml/2006/picture">
+                <pic:pic xmlns:pic="http://schemas.openxmlformats.org/drawingml/2006/picture">
+                  <pic:nvPicPr>
+                    <pic:cNvPr id="0" name="1_REJECT_OUT.png"/>
+                    <pic:cNvPicPr/>
+                  </pic:nvPicPr>
+                  <pic:blipFill>
+                    <a:blip r:embed="rId33" cstate="print"/>
+                    <a:stretch>
+                      <a:fillRect/>
+                    </a:stretch>
+                  </pic:blipFill>
+                  <pic:spPr>
+                    <a:xfrm>
+                      <a:off x="0" y="0"/>
+                      <a:ext cx="5334745" cy="4814935"/>
+                    </a:xfrm>
+                    <a:prstGeom prst="rect">
+                      <a:avLst/>
+                    </a:prstGeom>
+                  </pic:spPr>
+                </pic:pic>
+              </a:graphicData>
+            </a:graphic>
+          </wp:inline>
+        </w:drawing>
+      </w:r>
     </w:p>
     <w:p>
       <w:pPr>
         <w:ind w:firstLine="426"/>
-      </w:pPr>
+        <w:jc w:val="both"/>
+      </w:pPr>
+      <w:r>
+        <w:rPr>
+          <w:noProof/>
+          <w:lang w:eastAsia="pl-PL"/>
+        </w:rPr>
+        <w:lastRenderedPageBreak/>
+        <w:drawing>
+          <wp:anchor distT="0" distB="0" distL="114300" distR="114300" simplePos="0" relativeHeight="251694080" behindDoc="0" locked="0" layoutInCell="1" allowOverlap="1">
+            <wp:simplePos x="0" y="0"/>
+            <wp:positionH relativeFrom="column">
+              <wp:posOffset>203200</wp:posOffset>
+            </wp:positionH>
+            <wp:positionV relativeFrom="paragraph">
+              <wp:posOffset>4873625</wp:posOffset>
+            </wp:positionV>
+            <wp:extent cx="5365115" cy="4018915"/>
+            <wp:effectExtent l="19050" t="0" r="6985" b="0"/>
+            <wp:wrapTopAndBottom/>
+            <wp:docPr id="23" name="Obraz 22" descr="4_DELAY_IN.png"/>
+            <wp:cNvGraphicFramePr>
+              <a:graphicFrameLocks xmlns:a="http://schemas.openxmlformats.org/drawingml/2006/main" noChangeAspect="1"/>
+            </wp:cNvGraphicFramePr>
+            <a:graphic xmlns:a="http://schemas.openxmlformats.org/drawingml/2006/main">
+              <a:graphicData uri="http://schemas.openxmlformats.org/drawingml/2006/picture">
+                <pic:pic xmlns:pic="http://schemas.openxmlformats.org/drawingml/2006/picture">
+                  <pic:nvPicPr>
+                    <pic:cNvPr id="0" name="4_DELAY_IN.png"/>
+                    <pic:cNvPicPr/>
+                  </pic:nvPicPr>
+                  <pic:blipFill>
+                    <a:blip r:embed="rId34" cstate="print"/>
+                    <a:stretch>
+                      <a:fillRect/>
+                    </a:stretch>
+                  </pic:blipFill>
+                  <pic:spPr>
+                    <a:xfrm>
+                      <a:off x="0" y="0"/>
+                      <a:ext cx="5365115" cy="4018915"/>
+                    </a:xfrm>
+                    <a:prstGeom prst="rect">
+                      <a:avLst/>
+                    </a:prstGeom>
+                  </pic:spPr>
+                </pic:pic>
+              </a:graphicData>
+            </a:graphic>
+          </wp:anchor>
+        </w:drawing>
+      </w:r>
+      <w:r>
+        <w:rPr>
+          <w:noProof/>
+        </w:rPr>
+        <w:pict>
+          <v:shape id="_x0000_s1033" type="#_x0000_t202" style="position:absolute;left:0;text-align:left;margin-left:7.65pt;margin-top:363.9pt;width:420.45pt;height:.05pt;z-index:251693056;mso-position-horizontal-relative:text;mso-position-vertical-relative:text" stroked="f">
+            <v:textbox style="mso-fit-shape-to-text:t" inset="0,0,0,0">
+              <w:txbxContent>
+                <w:p>
+                  <w:pPr>
+                    <w:pStyle w:val="Legenda"/>
+                    <w:rPr>
+                      <w:noProof/>
+                    </w:rPr>
+                  </w:pPr>
+                  <w:r>
+                    <w:t xml:space="preserve">Rysunek </w:t>
+                  </w:r>
+                  <w:fldSimple w:instr=" SEQ Rysunek \* ARABIC ">
+                    <w:r>
+                      <w:rPr>
+                        <w:noProof/>
+                      </w:rPr>
+                      <w:t>6</w:t>
+                    </w:r>
+                  </w:fldSimple>
+                  <w:r>
+                    <w:t xml:space="preserve"> Wyniki doświadczenia dla rozmiaru komórki równego 10</w:t>
+                  </w:r>
+                </w:p>
+              </w:txbxContent>
+            </v:textbox>
+            <w10:wrap type="topAndBottom"/>
+          </v:shape>
+        </w:pict>
+      </w:r>
+      <w:r>
+        <w:rPr>
+          <w:noProof/>
+          <w:lang w:eastAsia="pl-PL"/>
+        </w:rPr>
+        <w:drawing>
+          <wp:anchor distT="0" distB="0" distL="114300" distR="114300" simplePos="0" relativeHeight="251691008" behindDoc="0" locked="0" layoutInCell="1" allowOverlap="1">
+            <wp:simplePos x="0" y="0"/>
+            <wp:positionH relativeFrom="column">
+              <wp:posOffset>97155</wp:posOffset>
+            </wp:positionH>
+            <wp:positionV relativeFrom="paragraph">
+              <wp:posOffset>-560070</wp:posOffset>
+            </wp:positionV>
+            <wp:extent cx="5339715" cy="5124450"/>
+            <wp:effectExtent l="19050" t="0" r="0" b="0"/>
+            <wp:wrapTopAndBottom/>
+            <wp:docPr id="21" name="Obraz 20" descr="1_REJECT_SIZE.png"/>
+            <wp:cNvGraphicFramePr>
+              <a:graphicFrameLocks xmlns:a="http://schemas.openxmlformats.org/drawingml/2006/main" noChangeAspect="1"/>
+            </wp:cNvGraphicFramePr>
+            <a:graphic xmlns:a="http://schemas.openxmlformats.org/drawingml/2006/main">
+              <a:graphicData uri="http://schemas.openxmlformats.org/drawingml/2006/picture">
+                <pic:pic xmlns:pic="http://schemas.openxmlformats.org/drawingml/2006/picture">
+                  <pic:nvPicPr>
+                    <pic:cNvPr id="0" name="1_REJECT_SIZE.png"/>
+                    <pic:cNvPicPr/>
+                  </pic:nvPicPr>
+                  <pic:blipFill>
+                    <a:blip r:embed="rId35" cstate="print"/>
+                    <a:stretch>
+                      <a:fillRect/>
+                    </a:stretch>
+                  </pic:blipFill>
+                  <pic:spPr>
+                    <a:xfrm>
+                      <a:off x="0" y="0"/>
+                      <a:ext cx="5339715" cy="5124450"/>
+                    </a:xfrm>
+                    <a:prstGeom prst="rect">
+                      <a:avLst/>
+                    </a:prstGeom>
+                  </pic:spPr>
+                </pic:pic>
+              </a:graphicData>
+            </a:graphic>
+          </wp:anchor>
+        </w:drawing>
+      </w:r>
     </w:p>
     <w:p>
       <w:pPr>
         <w:ind w:firstLine="426"/>
-      </w:pPr>
+        <w:jc w:val="both"/>
+      </w:pPr>
+      <w:r>
+        <w:rPr>
+          <w:noProof/>
+          <w:lang w:eastAsia="pl-PL"/>
+        </w:rPr>
+        <w:lastRenderedPageBreak/>
+        <w:drawing>
+          <wp:anchor distT="0" distB="0" distL="114300" distR="114300" simplePos="0" relativeHeight="251695104" behindDoc="0" locked="0" layoutInCell="1" allowOverlap="1">
+            <wp:simplePos x="0" y="0"/>
+            <wp:positionH relativeFrom="column">
+              <wp:posOffset>267335</wp:posOffset>
+            </wp:positionH>
+            <wp:positionV relativeFrom="paragraph">
+              <wp:posOffset>-432435</wp:posOffset>
+            </wp:positionV>
+            <wp:extent cx="5339715" cy="4603750"/>
+            <wp:effectExtent l="19050" t="0" r="0" b="0"/>
+            <wp:wrapTopAndBottom/>
+            <wp:docPr id="24" name="Obraz 23" descr="4_DELAY_OUT.png"/>
+            <wp:cNvGraphicFramePr>
+              <a:graphicFrameLocks xmlns:a="http://schemas.openxmlformats.org/drawingml/2006/main" noChangeAspect="1"/>
+            </wp:cNvGraphicFramePr>
+            <a:graphic xmlns:a="http://schemas.openxmlformats.org/drawingml/2006/main">
+              <a:graphicData uri="http://schemas.openxmlformats.org/drawingml/2006/picture">
+                <pic:pic xmlns:pic="http://schemas.openxmlformats.org/drawingml/2006/picture">
+                  <pic:nvPicPr>
+                    <pic:cNvPr id="0" name="4_DELAY_OUT.png"/>
+                    <pic:cNvPicPr/>
+                  </pic:nvPicPr>
+                  <pic:blipFill>
+                    <a:blip r:embed="rId36" cstate="print"/>
+                    <a:stretch>
+                      <a:fillRect/>
+                    </a:stretch>
+                  </pic:blipFill>
+                  <pic:spPr>
+                    <a:xfrm>
+                      <a:off x="0" y="0"/>
+                      <a:ext cx="5339715" cy="4603750"/>
+                    </a:xfrm>
+                    <a:prstGeom prst="rect">
+                      <a:avLst/>
+                    </a:prstGeom>
+                  </pic:spPr>
+                </pic:pic>
+              </a:graphicData>
+            </a:graphic>
+          </wp:anchor>
+        </w:drawing>
+      </w:r>
+      <w:r>
+        <w:rPr>
+          <w:noProof/>
+          <w:lang w:eastAsia="pl-PL"/>
+        </w:rPr>
+        <w:drawing>
+          <wp:anchor distT="0" distB="0" distL="114300" distR="114300" simplePos="0" relativeHeight="251696128" behindDoc="0" locked="0" layoutInCell="1" allowOverlap="1">
+            <wp:simplePos x="0" y="0"/>
+            <wp:positionH relativeFrom="column">
+              <wp:posOffset>288290</wp:posOffset>
+            </wp:positionH>
+            <wp:positionV relativeFrom="paragraph">
+              <wp:posOffset>4246245</wp:posOffset>
+            </wp:positionV>
+            <wp:extent cx="5318125" cy="4635500"/>
+            <wp:effectExtent l="19050" t="0" r="0" b="0"/>
+            <wp:wrapTopAndBottom/>
+            <wp:docPr id="25" name="Obraz 24" descr="4_DELAY_SIZE.png"/>
+            <wp:cNvGraphicFramePr>
+              <a:graphicFrameLocks xmlns:a="http://schemas.openxmlformats.org/drawingml/2006/main" noChangeAspect="1"/>
+            </wp:cNvGraphicFramePr>
+            <a:graphic xmlns:a="http://schemas.openxmlformats.org/drawingml/2006/main">
+              <a:graphicData uri="http://schemas.openxmlformats.org/drawingml/2006/picture">
+                <pic:pic xmlns:pic="http://schemas.openxmlformats.org/drawingml/2006/picture">
+                  <pic:nvPicPr>
+                    <pic:cNvPr id="0" name="4_DELAY_SIZE.png"/>
+                    <pic:cNvPicPr/>
+                  </pic:nvPicPr>
+                  <pic:blipFill>
+                    <a:blip r:embed="rId37" cstate="print"/>
+                    <a:stretch>
+                      <a:fillRect/>
+                    </a:stretch>
+                  </pic:blipFill>
+                  <pic:spPr>
+                    <a:xfrm>
+                      <a:off x="0" y="0"/>
+                      <a:ext cx="5318125" cy="4635500"/>
+                    </a:xfrm>
+                    <a:prstGeom prst="rect">
+                      <a:avLst/>
+                    </a:prstGeom>
+                  </pic:spPr>
+                </pic:pic>
+              </a:graphicData>
+            </a:graphic>
+          </wp:anchor>
+        </w:drawing>
+      </w:r>
     </w:p>
     <w:p>
       <w:pPr>
         <w:ind w:firstLine="426"/>
-      </w:pPr>
-    </w:p>
-    <w:p>
-      <w:pPr>
+        <w:jc w:val="both"/>
+      </w:pPr>
+      <w:r>
+        <w:rPr>
+          <w:noProof/>
+          <w:lang w:eastAsia="pl-PL"/>
+        </w:rPr>
+        <w:lastRenderedPageBreak/>
+        <w:drawing>
+          <wp:anchor distT="0" distB="0" distL="114300" distR="114300" simplePos="0" relativeHeight="251698176" behindDoc="0" locked="0" layoutInCell="1" allowOverlap="1">
+            <wp:simplePos x="0" y="0"/>
+            <wp:positionH relativeFrom="column">
+              <wp:posOffset>288290</wp:posOffset>
+            </wp:positionH>
+            <wp:positionV relativeFrom="paragraph">
+              <wp:posOffset>3895090</wp:posOffset>
+            </wp:positionV>
+            <wp:extent cx="5360670" cy="5081905"/>
+            <wp:effectExtent l="19050" t="0" r="0" b="0"/>
+            <wp:wrapTopAndBottom/>
+            <wp:docPr id="27" name="Obraz 26" descr="4_REJECT_OUT.png"/>
+            <wp:cNvGraphicFramePr>
+              <a:graphicFrameLocks xmlns:a="http://schemas.openxmlformats.org/drawingml/2006/main" noChangeAspect="1"/>
+            </wp:cNvGraphicFramePr>
+            <a:graphic xmlns:a="http://schemas.openxmlformats.org/drawingml/2006/main">
+              <a:graphicData uri="http://schemas.openxmlformats.org/drawingml/2006/picture">
+                <pic:pic xmlns:pic="http://schemas.openxmlformats.org/drawingml/2006/picture">
+                  <pic:nvPicPr>
+                    <pic:cNvPr id="0" name="4_REJECT_OUT.png"/>
+                    <pic:cNvPicPr/>
+                  </pic:nvPicPr>
+                  <pic:blipFill>
+                    <a:blip r:embed="rId38" cstate="print"/>
+                    <a:stretch>
+                      <a:fillRect/>
+                    </a:stretch>
+                  </pic:blipFill>
+                  <pic:spPr>
+                    <a:xfrm>
+                      <a:off x="0" y="0"/>
+                      <a:ext cx="5360670" cy="5081905"/>
+                    </a:xfrm>
+                    <a:prstGeom prst="rect">
+                      <a:avLst/>
+                    </a:prstGeom>
+                  </pic:spPr>
+                </pic:pic>
+              </a:graphicData>
+            </a:graphic>
+          </wp:anchor>
+        </w:drawing>
+      </w:r>
+      <w:r>
+        <w:rPr>
+          <w:noProof/>
+          <w:lang w:eastAsia="pl-PL"/>
+        </w:rPr>
+        <w:drawing>
+          <wp:anchor distT="0" distB="0" distL="114300" distR="114300" simplePos="0" relativeHeight="251697152" behindDoc="0" locked="0" layoutInCell="1" allowOverlap="1">
+            <wp:simplePos x="0" y="0"/>
+            <wp:positionH relativeFrom="column">
+              <wp:posOffset>288290</wp:posOffset>
+            </wp:positionH>
+            <wp:positionV relativeFrom="paragraph">
+              <wp:posOffset>-538480</wp:posOffset>
+            </wp:positionV>
+            <wp:extent cx="5268595" cy="4433570"/>
+            <wp:effectExtent l="19050" t="0" r="8255" b="0"/>
+            <wp:wrapTopAndBottom/>
+            <wp:docPr id="26" name="Obraz 25" descr="4_REJECT_IN.png"/>
+            <wp:cNvGraphicFramePr>
+              <a:graphicFrameLocks xmlns:a="http://schemas.openxmlformats.org/drawingml/2006/main" noChangeAspect="1"/>
+            </wp:cNvGraphicFramePr>
+            <a:graphic xmlns:a="http://schemas.openxmlformats.org/drawingml/2006/main">
+              <a:graphicData uri="http://schemas.openxmlformats.org/drawingml/2006/picture">
+                <pic:pic xmlns:pic="http://schemas.openxmlformats.org/drawingml/2006/picture">
+                  <pic:nvPicPr>
+                    <pic:cNvPr id="0" name="4_REJECT_IN.png"/>
+                    <pic:cNvPicPr/>
+                  </pic:nvPicPr>
+                  <pic:blipFill>
+                    <a:blip r:embed="rId39" cstate="print"/>
+                    <a:stretch>
+                      <a:fillRect/>
+                    </a:stretch>
+                  </pic:blipFill>
+                  <pic:spPr>
+                    <a:xfrm>
+                      <a:off x="0" y="0"/>
+                      <a:ext cx="5268595" cy="4433570"/>
+                    </a:xfrm>
+                    <a:prstGeom prst="rect">
+                      <a:avLst/>
+                    </a:prstGeom>
+                  </pic:spPr>
+                </pic:pic>
+              </a:graphicData>
+            </a:graphic>
+          </wp:anchor>
+        </w:drawing>
+      </w:r>
+    </w:p>
+    <w:p>
+      <w:pPr>
+        <w:pStyle w:val="Nagwek4"/>
         <w:ind w:firstLine="426"/>
       </w:pPr>
+      <w:r>
+        <w:rPr>
+          <w:noProof/>
+        </w:rPr>
+        <w:lastRenderedPageBreak/>
+        <w:pict>
+          <v:shape id="_x0000_s1034" type="#_x0000_t202" style="position:absolute;left:0;text-align:left;margin-left:25.25pt;margin-top:325.4pt;width:426.3pt;height:.05pt;z-index:251701248" stroked="f">
+            <v:textbox style="mso-fit-shape-to-text:t" inset="0,0,0,0">
+              <w:txbxContent>
+                <w:p>
+                  <w:pPr>
+                    <w:pStyle w:val="Legenda"/>
+                    <w:rPr>
+                      <w:noProof/>
+                    </w:rPr>
+                  </w:pPr>
+                  <w:r>
+                    <w:t xml:space="preserve">Rysunek </w:t>
+                  </w:r>
+                  <w:fldSimple w:instr=" SEQ Rysunek \* ARABIC ">
+                    <w:r>
+                      <w:rPr>
+                        <w:noProof/>
+                      </w:rPr>
+                      <w:t>7</w:t>
+                    </w:r>
+                  </w:fldSimple>
+                  <w:r>
+                    <w:t xml:space="preserve"> </w:t>
+                  </w:r>
+                  <w:r>
+                    <w:t>Wyniki doświadczenia</w:t>
+                  </w:r>
+                  <w:r>
+                    <w:t xml:space="preserve"> dla rozmiaru komórki równego 50</w:t>
+                  </w:r>
+                </w:p>
+              </w:txbxContent>
+            </v:textbox>
+            <w10:wrap type="topAndBottom"/>
+          </v:shape>
+        </w:pict>
+      </w:r>
+      <w:r>
+        <w:rPr>
+          <w:noProof/>
+          <w:lang w:eastAsia="pl-PL"/>
+        </w:rPr>
+        <w:drawing>
+          <wp:anchor distT="0" distB="0" distL="114300" distR="114300" simplePos="0" relativeHeight="251699200" behindDoc="0" locked="0" layoutInCell="1" allowOverlap="1">
+            <wp:simplePos x="0" y="0"/>
+            <wp:positionH relativeFrom="column">
+              <wp:posOffset>320675</wp:posOffset>
+            </wp:positionH>
+            <wp:positionV relativeFrom="paragraph">
+              <wp:posOffset>-634365</wp:posOffset>
+            </wp:positionV>
+            <wp:extent cx="5414010" cy="4709795"/>
+            <wp:effectExtent l="19050" t="0" r="0" b="0"/>
+            <wp:wrapTopAndBottom/>
+            <wp:docPr id="28" name="Obraz 27" descr="4_REJECT_SIZE.png"/>
+            <wp:cNvGraphicFramePr>
+              <a:graphicFrameLocks xmlns:a="http://schemas.openxmlformats.org/drawingml/2006/main" noChangeAspect="1"/>
+            </wp:cNvGraphicFramePr>
+            <a:graphic xmlns:a="http://schemas.openxmlformats.org/drawingml/2006/main">
+              <a:graphicData uri="http://schemas.openxmlformats.org/drawingml/2006/picture">
+                <pic:pic xmlns:pic="http://schemas.openxmlformats.org/drawingml/2006/picture">
+                  <pic:nvPicPr>
+                    <pic:cNvPr id="0" name="4_REJECT_SIZE.png"/>
+                    <pic:cNvPicPr/>
+                  </pic:nvPicPr>
+                  <pic:blipFill>
+                    <a:blip r:embed="rId40" cstate="print"/>
+                    <a:stretch>
+                      <a:fillRect/>
+                    </a:stretch>
+                  </pic:blipFill>
+                  <pic:spPr>
+                    <a:xfrm>
+                      <a:off x="0" y="0"/>
+                      <a:ext cx="5414010" cy="4709795"/>
+                    </a:xfrm>
+                    <a:prstGeom prst="rect">
+                      <a:avLst/>
+                    </a:prstGeom>
+                  </pic:spPr>
+                </pic:pic>
+              </a:graphicData>
+            </a:graphic>
+          </wp:anchor>
+        </w:drawing>
+      </w:r>
+      <w:r>
+        <w:t xml:space="preserve"> </w:t>
+      </w:r>
+      <w:bookmarkStart w:id="11" w:name="_Toc485298693"/>
+      <w:r>
+        <w:t>Wnioski</w:t>
+      </w:r>
+      <w:bookmarkEnd w:id="11"/>
     </w:p>
     <w:p>
       <w:pPr>
         <w:ind w:firstLine="426"/>
+        <w:jc w:val="both"/>
       </w:pPr>
     </w:p>
     <w:p>
       <w:pPr>
         <w:ind w:firstLine="426"/>
-      </w:pPr>
-    </w:p>
-    <w:p>
-      <w:pPr>
+        <w:jc w:val="both"/>
+      </w:pPr>
+      <w:r>
+        <w:t>Wyniki uzyskane w badaniu potwierdzają intuicję – zarówno procent odrzuconych pakietów,</w:t>
+      </w:r>
+      <w:r>
+        <w:br/>
+        <w:t>jak i średnie opóźnienie pakietów maleje wraz ze wzrostem rozmiaru komórki przesyłanej w obrębie przełącznika w czasie trwania jednego cyklu przesyłania. Kiedy rozmiar komórki przyjmuje wartość taką, jak rozmiar największego możliwego pakietu, to, przy odpowiednio dużym rozmiarze kolejki wejściowej, przełącznik praktycznie nie odrzuca pakietów, a wprowadzane opóźnienie jest niemalże zerowe. Oczywiście wpływ na taki wynik ma oczywiście jakość łącza wyjściowego – jego prędkość, oraz to, jak bardzo obciążone są urządzenia wyjściowe.</w:t>
+      </w:r>
+      <w:r>
+        <w:t xml:space="preserve"> Przy dobrych wartościach tych parametrów przełącznik uzyskuje takie rezultaty nawet przy dużym ruchu wejściowym.</w:t>
+      </w:r>
+    </w:p>
+    <w:p>
+      <w:pPr>
+        <w:pStyle w:val="Nagwek2"/>
+        <w:ind w:firstLine="142"/>
+      </w:pPr>
+      <w:bookmarkStart w:id="12" w:name="_Toc485298694"/>
+      <w:r>
+        <w:t>Przełącznik z kolejkowaniem wyjściowym</w:t>
+      </w:r>
+      <w:bookmarkEnd w:id="12"/>
+    </w:p>
+    <w:p>
+      <w:pPr>
+        <w:pStyle w:val="Nagwek3"/>
         <w:ind w:firstLine="426"/>
       </w:pPr>
+      <w:bookmarkStart w:id="13" w:name="_Toc485298695"/>
+      <w:r>
+        <w:t xml:space="preserve">Problem </w:t>
+      </w:r>
+      <w:proofErr w:type="spellStart"/>
+      <w:r>
+        <w:t>N-krotnego</w:t>
+      </w:r>
+      <w:proofErr w:type="spellEnd"/>
+      <w:r>
+        <w:t xml:space="preserve"> przyśpieszenia (</w:t>
+      </w:r>
+      <w:proofErr w:type="spellStart"/>
+      <w:r>
+        <w:t>N-speedup</w:t>
+      </w:r>
+      <w:proofErr w:type="spellEnd"/>
+      <w:r>
+        <w:t xml:space="preserve"> problem)</w:t>
+      </w:r>
+      <w:bookmarkEnd w:id="13"/>
     </w:p>
     <w:p>
       <w:pPr>
@@ -6924,22 +9599,103 @@
     <w:p>
       <w:pPr>
         <w:ind w:firstLine="426"/>
+        <w:jc w:val="both"/>
+      </w:pPr>
+    </w:p>
+    <w:p>
+      <w:pPr>
+        <w:ind w:firstLine="426"/>
+        <w:jc w:val="both"/>
+      </w:pPr>
+    </w:p>
+    <w:p>
+      <w:pPr>
+        <w:ind w:firstLine="426"/>
+        <w:jc w:val="both"/>
+      </w:pPr>
+    </w:p>
+    <w:p>
+      <w:pPr>
+        <w:ind w:firstLine="426"/>
+        <w:jc w:val="both"/>
+      </w:pPr>
+    </w:p>
+    <w:p>
+      <w:pPr>
+        <w:ind w:firstLine="426"/>
+        <w:jc w:val="both"/>
+      </w:pPr>
+    </w:p>
+    <w:p>
+      <w:pPr>
+        <w:ind w:firstLine="426"/>
+        <w:jc w:val="both"/>
+      </w:pPr>
+    </w:p>
+    <w:p>
+      <w:pPr>
+        <w:ind w:firstLine="426"/>
+        <w:jc w:val="both"/>
+      </w:pPr>
+    </w:p>
+    <w:p>
+      <w:pPr>
+        <w:ind w:firstLine="426"/>
+        <w:jc w:val="both"/>
+      </w:pPr>
+    </w:p>
+    <w:p>
+      <w:pPr>
+        <w:ind w:firstLine="426"/>
+        <w:jc w:val="both"/>
+      </w:pPr>
+    </w:p>
+    <w:p>
+      <w:pPr>
+        <w:ind w:firstLine="426"/>
+        <w:jc w:val="both"/>
+      </w:pPr>
+    </w:p>
+    <w:p>
+      <w:pPr>
+        <w:jc w:val="both"/>
+      </w:pPr>
+    </w:p>
+    <w:p>
+      <w:pPr>
+        <w:jc w:val="both"/>
+      </w:pPr>
+    </w:p>
+    <w:p>
+      <w:pPr>
+        <w:jc w:val="both"/>
+      </w:pPr>
+    </w:p>
+    <w:p>
+      <w:pPr>
+        <w:jc w:val="both"/>
+      </w:pPr>
+    </w:p>
+    <w:p>
+      <w:pPr>
+        <w:jc w:val="both"/>
+      </w:pPr>
+    </w:p>
+    <w:p>
+      <w:pPr>
+        <w:jc w:val="both"/>
       </w:pPr>
     </w:p>
     <w:p/>
-    <w:p/>
-    <w:p/>
-    <w:p/>
-    <w:p/>
-    <w:p/>
-    <w:p/>
     <w:p>
       <w:pPr>
         <w:pStyle w:val="Nagwek1"/>
       </w:pPr>
+      <w:bookmarkStart w:id="14" w:name="_Toc485298696"/>
       <w:r>
         <w:t>Bibliografia</w:t>
       </w:r>
+      <w:bookmarkEnd w:id="14"/>
     </w:p>
     <w:p/>
     <w:p>
@@ -7606,7 +10362,7 @@
       </w:r>
     </w:p>
     <w:sectPr>
-      <w:footerReference w:type="default" r:id="rId29"/>
+      <w:footerReference w:type="default" r:id="rId41"/>
       <w:pgSz w:w="11906" w:h="16838"/>
       <w:pgMar w:top="1417" w:right="1417" w:bottom="1417" w:left="1417" w:header="708" w:footer="708" w:gutter="0"/>
       <w:cols w:space="708"/>
@@ -7663,7 +10419,7 @@
             <w:rPr>
               <w:noProof/>
             </w:rPr>
-            <w:t>21</w:t>
+            <w:t>28</w:t>
           </w:r>
         </w:fldSimple>
       </w:p>
@@ -8552,6 +11308,30 @@
       <w:color w:val="4F81BD" w:themeColor="accent1"/>
     </w:rPr>
   </w:style>
+  <w:style w:type="paragraph" w:styleId="Nagwek4">
+    <w:name w:val="heading 4"/>
+    <w:basedOn w:val="Normalny"/>
+    <w:next w:val="Normalny"/>
+    <w:link w:val="Nagwek4Znak"/>
+    <w:uiPriority w:val="9"/>
+    <w:unhideWhenUsed/>
+    <w:qFormat/>
+    <w:rsid w:val="00082523"/>
+    <w:pPr>
+      <w:keepNext/>
+      <w:keepLines/>
+      <w:spacing w:before="200" w:after="0"/>
+      <w:outlineLvl w:val="3"/>
+    </w:pPr>
+    <w:rPr>
+      <w:rFonts w:asciiTheme="majorHAnsi" w:eastAsiaTheme="majorEastAsia" w:hAnsiTheme="majorHAnsi" w:cstheme="majorBidi"/>
+      <w:b/>
+      <w:bCs/>
+      <w:i/>
+      <w:iCs/>
+      <w:color w:val="4F81BD" w:themeColor="accent1"/>
+    </w:rPr>
+  </w:style>
   <w:style w:type="character" w:default="1" w:styleId="Domylnaczcionkaakapitu">
     <w:name w:val="Default Paragraph Font"/>
     <w:uiPriority w:val="1"/>
@@ -8763,6 +11543,96 @@
       <w:bCs/>
       <w:color w:val="4F81BD" w:themeColor="accent1"/>
     </w:rPr>
+  </w:style>
+  <w:style w:type="paragraph" w:styleId="Nagwekspisutreci">
+    <w:name w:val="TOC Heading"/>
+    <w:basedOn w:val="Nagwek1"/>
+    <w:next w:val="Normalny"/>
+    <w:uiPriority w:val="39"/>
+    <w:semiHidden/>
+    <w:unhideWhenUsed/>
+    <w:qFormat/>
+    <w:rsid w:val="002C5380"/>
+    <w:pPr>
+      <w:outlineLvl w:val="9"/>
+    </w:pPr>
+  </w:style>
+  <w:style w:type="paragraph" w:styleId="Spistreci1">
+    <w:name w:val="toc 1"/>
+    <w:basedOn w:val="Normalny"/>
+    <w:next w:val="Normalny"/>
+    <w:autoRedefine/>
+    <w:uiPriority w:val="39"/>
+    <w:unhideWhenUsed/>
+    <w:rsid w:val="002C5380"/>
+    <w:pPr>
+      <w:spacing w:after="100"/>
+    </w:pPr>
+  </w:style>
+  <w:style w:type="paragraph" w:styleId="Spistreci2">
+    <w:name w:val="toc 2"/>
+    <w:basedOn w:val="Normalny"/>
+    <w:next w:val="Normalny"/>
+    <w:autoRedefine/>
+    <w:uiPriority w:val="39"/>
+    <w:unhideWhenUsed/>
+    <w:rsid w:val="002C5380"/>
+    <w:pPr>
+      <w:spacing w:after="100"/>
+      <w:ind w:left="220"/>
+    </w:pPr>
+  </w:style>
+  <w:style w:type="paragraph" w:styleId="Spistreci3">
+    <w:name w:val="toc 3"/>
+    <w:basedOn w:val="Normalny"/>
+    <w:next w:val="Normalny"/>
+    <w:autoRedefine/>
+    <w:uiPriority w:val="39"/>
+    <w:unhideWhenUsed/>
+    <w:rsid w:val="002C5380"/>
+    <w:pPr>
+      <w:spacing w:after="100"/>
+      <w:ind w:left="440"/>
+    </w:pPr>
+  </w:style>
+  <w:style w:type="character" w:styleId="Hipercze">
+    <w:name w:val="Hyperlink"/>
+    <w:basedOn w:val="Domylnaczcionkaakapitu"/>
+    <w:uiPriority w:val="99"/>
+    <w:unhideWhenUsed/>
+    <w:rsid w:val="002C5380"/>
+    <w:rPr>
+      <w:color w:val="0000FF" w:themeColor="hyperlink"/>
+      <w:u w:val="single"/>
+    </w:rPr>
+  </w:style>
+  <w:style w:type="character" w:customStyle="1" w:styleId="Nagwek4Znak">
+    <w:name w:val="Nagłówek 4 Znak"/>
+    <w:basedOn w:val="Domylnaczcionkaakapitu"/>
+    <w:link w:val="Nagwek4"/>
+    <w:uiPriority w:val="9"/>
+    <w:rsid w:val="00082523"/>
+    <w:rPr>
+      <w:rFonts w:asciiTheme="majorHAnsi" w:eastAsiaTheme="majorEastAsia" w:hAnsiTheme="majorHAnsi" w:cstheme="majorBidi"/>
+      <w:b/>
+      <w:bCs/>
+      <w:i/>
+      <w:iCs/>
+      <w:color w:val="4F81BD" w:themeColor="accent1"/>
+    </w:rPr>
+  </w:style>
+  <w:style w:type="paragraph" w:styleId="Spistreci4">
+    <w:name w:val="toc 4"/>
+    <w:basedOn w:val="Normalny"/>
+    <w:next w:val="Normalny"/>
+    <w:autoRedefine/>
+    <w:uiPriority w:val="39"/>
+    <w:unhideWhenUsed/>
+    <w:rsid w:val="00AE7F23"/>
+    <w:pPr>
+      <w:spacing w:after="100"/>
+      <w:ind w:left="660"/>
+    </w:pPr>
   </w:style>
 </w:styles>
 </file>
@@ -9055,7 +11925,7 @@
 </file>
 
 <file path=customXml/itemProps1.xml><?xml version="1.0" encoding="utf-8"?>
-<ds:datastoreItem xmlns:ds="http://schemas.openxmlformats.org/officeDocument/2006/customXml" ds:itemID="{793CE450-A340-4874-A72E-DB698EF861FB}">
+<ds:datastoreItem xmlns:ds="http://schemas.openxmlformats.org/officeDocument/2006/customXml" ds:itemID="{AB732615-2C3B-4FDF-8B30-24F5767007EA}">
   <ds:schemaRefs>
     <ds:schemaRef ds:uri="http://schemas.openxmlformats.org/officeDocument/2006/bibliography"/>
   </ds:schemaRefs>

</xml_diff>